<commit_message>
Rapport final du 29//11/2023
</commit_message>
<xml_diff>
--- a/Rapport S106.docx
+++ b/Rapport S106.docx
@@ -460,8 +460,20 @@
                                     <w:sz w:val="96"/>
                                     <w:szCs w:val="96"/>
                                   </w:rPr>
-                                  <w:t>The Change Catalysts</w:t>
+                                  <w:t xml:space="preserve">The Change </w:t>
                                 </w:r>
+                                <w:proofErr w:type="spellStart"/>
+                                <w:r>
+                                  <w:rPr>
+                                    <w:i/>
+                                    <w:iCs/>
+                                    <w:color w:val="4472C4" w:themeColor="accent1"/>
+                                    <w:sz w:val="96"/>
+                                    <w:szCs w:val="96"/>
+                                  </w:rPr>
+                                  <w:t>Catalysts</w:t>
+                                </w:r>
+                                <w:proofErr w:type="spellEnd"/>
                               </w:p>
                             </w:txbxContent>
                           </wps:txbx>
@@ -513,8 +525,20 @@
                               <w:sz w:val="96"/>
                               <w:szCs w:val="96"/>
                             </w:rPr>
-                            <w:t>The Change Catalysts</w:t>
+                            <w:t xml:space="preserve">The Change </w:t>
                           </w:r>
+                          <w:proofErr w:type="spellStart"/>
+                          <w:r>
+                            <w:rPr>
+                              <w:i/>
+                              <w:iCs/>
+                              <w:color w:val="4472C4" w:themeColor="accent1"/>
+                              <w:sz w:val="96"/>
+                              <w:szCs w:val="96"/>
+                            </w:rPr>
+                            <w:t>Catalysts</w:t>
+                          </w:r>
+                          <w:proofErr w:type="spellEnd"/>
                         </w:p>
                       </w:txbxContent>
                     </v:textbox>
@@ -1043,7 +1067,13 @@
     </w:p>
     <w:p>
       <w:r>
-        <w:t>Enfin nous remercions les personnes extérieures qui ont participé au projet en donnant leur nom pour faire partie de notre équipe d’enseignement.</w:t>
+        <w:t>Enfin nous remercions les personnes extérieures qui ont participé au projet en donnant leur nom pour faire partie de notre équipe d’enseignement</w:t>
+      </w:r>
+      <w:r>
+        <w:t>, ainsi que ceux qui ont simplement donné leur avis sur le site afin de l’améliorer le plus possible</w:t>
+      </w:r>
+      <w:r>
+        <w:t>.</w:t>
       </w:r>
     </w:p>
     <w:p/>
@@ -1084,7 +1114,15 @@
     <w:p/>
     <w:p>
       <w:r>
-        <w:t xml:space="preserve">Ce document est le rapport concernant la création de l’école The Change Catalysts dans le cadre du projet </w:t>
+        <w:t xml:space="preserve">Ce document est le rapport concernant la création de l’école The Change </w:t>
+      </w:r>
+      <w:proofErr w:type="spellStart"/>
+      <w:r>
+        <w:t>Catalysts</w:t>
+      </w:r>
+      <w:proofErr w:type="spellEnd"/>
+      <w:r>
+        <w:t xml:space="preserve"> dans le cadre du projet </w:t>
       </w:r>
       <w:hyperlink r:id="rId10" w:history="1">
         <w:r>
@@ -1100,7 +1138,7 @@
     </w:p>
     <w:p>
       <w:r>
-        <w:t>Il contient toutes les sources nécessaires pour le projet, la répartition du travail entre les membres du groupe, les choix effectués quant aux couleurs, logos et autres images.</w:t>
+        <w:t>Il contient toutes les sources nécessaires pour le projet, les choix effectués quant aux couleurs, logos et autres images.</w:t>
       </w:r>
     </w:p>
     <w:p>
@@ -1149,7 +1187,19 @@
     <w:p/>
     <w:p>
       <w:r>
-        <w:t>Nous avons choisi pour couleurs principales une teinte rouge (#D1001F)</w:t>
+        <w:t xml:space="preserve">Nous avons choisi </w:t>
+      </w:r>
+      <w:r>
+        <w:t>deux</w:t>
+      </w:r>
+      <w:r>
+        <w:t xml:space="preserve"> couleurs principales</w:t>
+      </w:r>
+      <w:r>
+        <w:t> ;</w:t>
+      </w:r>
+      <w:r>
+        <w:t xml:space="preserve"> une teinte rouge (#D1001F)</w:t>
       </w:r>
       <w:r>
         <w:t xml:space="preserve"> et </w:t>
@@ -1175,7 +1225,23 @@
         <w:t>Le slogan</w:t>
       </w:r>
       <w:r>
-        <w:t xml:space="preserve"> “Where Hopes Fuels Change” est présent </w:t>
+        <w:t xml:space="preserve"> “</w:t>
+      </w:r>
+      <w:proofErr w:type="spellStart"/>
+      <w:r>
+        <w:t>Where</w:t>
+      </w:r>
+      <w:proofErr w:type="spellEnd"/>
+      <w:r>
+        <w:t xml:space="preserve"> </w:t>
+      </w:r>
+      <w:proofErr w:type="spellStart"/>
+      <w:r>
+        <w:t>Hopes</w:t>
+      </w:r>
+      <w:proofErr w:type="spellEnd"/>
+      <w:r>
+        <w:t xml:space="preserve"> Fuels Change” est présent </w:t>
       </w:r>
       <w:r>
         <w:t>en dessous du nom de notre école sur toutes les pages.</w:t>
@@ -1195,7 +1261,21 @@
           <w:rPr>
             <w:rStyle w:val="Lienhypertexte"/>
           </w:rPr>
-          <w:t>DO Futuristic Font Family</w:t>
+          <w:t xml:space="preserve">DO </w:t>
+        </w:r>
+        <w:proofErr w:type="spellStart"/>
+        <w:r>
+          <w:rPr>
+            <w:rStyle w:val="Lienhypertexte"/>
+          </w:rPr>
+          <w:t>Futuristic</w:t>
+        </w:r>
+        <w:proofErr w:type="spellEnd"/>
+        <w:r>
+          <w:rPr>
+            <w:rStyle w:val="Lienhypertexte"/>
+          </w:rPr>
+          <w:t xml:space="preserve"> Font Family</w:t>
         </w:r>
       </w:hyperlink>
       <w:r>
@@ -1207,12 +1287,14 @@
         <w:t xml:space="preserve">Pour les paragraphes, nous avons choisi la police </w:t>
       </w:r>
       <w:hyperlink r:id="rId12" w:history="1">
+        <w:proofErr w:type="spellStart"/>
         <w:r>
           <w:rPr>
             <w:rStyle w:val="Lienhypertexte"/>
           </w:rPr>
           <w:t>Nunito</w:t>
         </w:r>
+        <w:proofErr w:type="spellEnd"/>
       </w:hyperlink>
       <w:r>
         <w:t xml:space="preserve"> en mode normal.</w:t>
@@ -1282,7 +1364,21 @@
           <w:rPr>
             <w:rStyle w:val="Lienhypertexte"/>
           </w:rPr>
-          <w:t>The Change Catalysts Vidéo</w:t>
+          <w:t xml:space="preserve">The Change </w:t>
+        </w:r>
+        <w:proofErr w:type="spellStart"/>
+        <w:r>
+          <w:rPr>
+            <w:rStyle w:val="Lienhypertexte"/>
+          </w:rPr>
+          <w:t>Catalysts</w:t>
+        </w:r>
+        <w:proofErr w:type="spellEnd"/>
+        <w:r>
+          <w:rPr>
+            <w:rStyle w:val="Lienhypertexte"/>
+          </w:rPr>
+          <w:t xml:space="preserve"> Vidéo</w:t>
         </w:r>
       </w:hyperlink>
     </w:p>
@@ -1318,14 +1414,38 @@
           <w:rPr>
             <w:rStyle w:val="Lienhypertexte"/>
           </w:rPr>
-          <w:t>Horizontal Navbar</w:t>
-        </w:r>
+          <w:t xml:space="preserve">Horizontal </w:t>
+        </w:r>
+        <w:proofErr w:type="spellStart"/>
+        <w:r>
+          <w:rPr>
+            <w:rStyle w:val="Lienhypertexte"/>
+          </w:rPr>
+          <w:t>Navbar</w:t>
+        </w:r>
+        <w:proofErr w:type="spellEnd"/>
       </w:hyperlink>
     </w:p>
     <w:p/>
     <w:p>
       <w:r>
-        <w:t>Les quatre sponsors présents dans le pied de page sont l’Ecole polytechnique (école), Papers Please (jeu), Paradox interactive (studio de publication de jeux vidéo) et Formula 1 (sport)</w:t>
+        <w:t xml:space="preserve">Les quatre sponsors présents dans le pied de page sont l’Ecole polytechnique (école), Papers </w:t>
+      </w:r>
+      <w:proofErr w:type="spellStart"/>
+      <w:r>
+        <w:t>Please</w:t>
+      </w:r>
+      <w:proofErr w:type="spellEnd"/>
+      <w:r>
+        <w:t xml:space="preserve"> (jeu), </w:t>
+      </w:r>
+      <w:proofErr w:type="spellStart"/>
+      <w:r>
+        <w:t>Paradox</w:t>
+      </w:r>
+      <w:proofErr w:type="spellEnd"/>
+      <w:r>
+        <w:t xml:space="preserve"> interactive (studio de publication de jeux vidéo) et Formula 1 (sport)</w:t>
       </w:r>
       <w:r>
         <w:t>.</w:t>
@@ -1351,18 +1471,34 @@
           <w:rPr>
             <w:rStyle w:val="Lienhypertexte"/>
           </w:rPr>
-          <w:t>Papers Please</w:t>
-        </w:r>
+          <w:t xml:space="preserve">Papers </w:t>
+        </w:r>
+        <w:proofErr w:type="spellStart"/>
+        <w:r>
+          <w:rPr>
+            <w:rStyle w:val="Lienhypertexte"/>
+          </w:rPr>
+          <w:t>Please</w:t>
+        </w:r>
+        <w:proofErr w:type="spellEnd"/>
       </w:hyperlink>
       <w:r>
         <w:t xml:space="preserve">, </w:t>
       </w:r>
       <w:hyperlink r:id="rId18" w:history="1">
+        <w:proofErr w:type="spellStart"/>
         <w:r>
           <w:rPr>
             <w:rStyle w:val="Lienhypertexte"/>
           </w:rPr>
-          <w:t>Paradox Interactive</w:t>
+          <w:t>Paradox</w:t>
+        </w:r>
+        <w:proofErr w:type="spellEnd"/>
+        <w:r>
+          <w:rPr>
+            <w:rStyle w:val="Lienhypertexte"/>
+          </w:rPr>
+          <w:t xml:space="preserve"> Interactive</w:t>
         </w:r>
       </w:hyperlink>
       <w:r>
@@ -1540,10 +1676,31 @@
         <w:t xml:space="preserve"> donc aux normes.</w:t>
       </w:r>
     </w:p>
-    <w:p/>
-    <w:p/>
-    <w:p/>
-    <w:p/>
+    <w:p>
+      <w:r>
+        <w:t>A l’heure de l’écriture de ce rapport, il reste de nombreuses erreur</w:t>
+      </w:r>
+      <w:r>
+        <w:t>s</w:t>
+      </w:r>
+      <w:r>
+        <w:t xml:space="preserve"> w3c sur les fichiers contacts.html, PAGE-deguisement.html et une erreur sur le fichier css-contacts.css</w:t>
+      </w:r>
+    </w:p>
+    <w:p>
+      <w:r>
+        <w:t>Je n’ai reçu aucune indication sur leur éventuelle correction à venir</w:t>
+      </w:r>
+      <w:r>
+        <w:t>, ainsi que leurs raisons</w:t>
+      </w:r>
+      <w:r>
+        <w:t xml:space="preserve"> si jamais choix de les ignorer</w:t>
+      </w:r>
+      <w:r>
+        <w:t>.</w:t>
+      </w:r>
+    </w:p>
     <w:p/>
     <w:p/>
     <w:p/>
@@ -1584,12 +1741,26 @@
     <w:p/>
     <w:p>
       <w:r>
-        <w:t>Le travail effectué à été réparti de la manière suivante ;</w:t>
-      </w:r>
-    </w:p>
-    <w:p>
-      <w:r>
-        <w:t>Scénario de l’école par Zarif AHNAF et</w:t>
+        <w:t xml:space="preserve">Le travail </w:t>
+      </w:r>
+      <w:r>
+        <w:t>a été effectué</w:t>
+      </w:r>
+      <w:r>
+        <w:t xml:space="preserve"> de la manière suivante ;</w:t>
+      </w:r>
+    </w:p>
+    <w:p>
+      <w:r>
+        <w:t xml:space="preserve">Scénario de l’école par </w:t>
+      </w:r>
+      <w:proofErr w:type="spellStart"/>
+      <w:r>
+        <w:t>Zarif</w:t>
+      </w:r>
+      <w:proofErr w:type="spellEnd"/>
+      <w:r>
+        <w:t xml:space="preserve"> AHNAF et</w:t>
       </w:r>
       <w:r>
         <w:t xml:space="preserve"> Victor HENNEQUIN</w:t>
@@ -1597,7 +1768,15 @@
     </w:p>
     <w:p>
       <w:r>
-        <w:t>Création du logo de l’entreprise par Zarif AHNAF</w:t>
+        <w:t xml:space="preserve">Création du logo de l’entreprise par </w:t>
+      </w:r>
+      <w:proofErr w:type="spellStart"/>
+      <w:r>
+        <w:t>Zarif</w:t>
+      </w:r>
+      <w:proofErr w:type="spellEnd"/>
+      <w:r>
+        <w:t xml:space="preserve"> AHNAF</w:t>
       </w:r>
     </w:p>
     <w:p>
@@ -1625,7 +1804,15 @@
         <w:t>, contacs.html, css-contacts.css</w:t>
       </w:r>
       <w:r>
-        <w:t xml:space="preserve"> par Zarif AHNAF</w:t>
+        <w:t xml:space="preserve"> par </w:t>
+      </w:r>
+      <w:proofErr w:type="spellStart"/>
+      <w:r>
+        <w:t>Zarif</w:t>
+      </w:r>
+      <w:proofErr w:type="spellEnd"/>
+      <w:r>
+        <w:t xml:space="preserve"> AHNAF</w:t>
       </w:r>
     </w:p>
     <w:p>
@@ -1641,12 +1828,17 @@
     </w:p>
     <w:p>
       <w:r>
-        <w:t>Vérification finale des liens, intégration de la totalité des pages au site et cohésion globale du site par Victor HENNEQUIN</w:t>
+        <w:t>Vérification finale des liens, intégration des pages au site et cohésion globale du site par Victor HENNEQUIN</w:t>
       </w:r>
     </w:p>
     <w:p>
       <w:r>
         <w:t>Rédaction du rapport par Victor HENNEQUIN</w:t>
+      </w:r>
+    </w:p>
+    <w:p>
+      <w:r>
+        <w:t>Aucune page n’a pu être réalisée en commun par manque de temps et d’organisation.</w:t>
       </w:r>
     </w:p>
     <w:p/>
@@ -1654,6 +1846,8 @@
       <w:pPr>
         <w:rPr>
           <w:rStyle w:val="Lienhypertexte"/>
+          <w:color w:val="auto"/>
+          <w:u w:val="none"/>
         </w:rPr>
       </w:pPr>
       <w:r>
@@ -1670,23 +1864,22 @@
     </w:p>
     <w:p>
       <w:r>
-        <w:t>L’ensemble des modifications du projet sont visibles à cette adresse qui a servi pour la rédaction de ce rapport.</w:t>
-      </w:r>
-    </w:p>
-    <w:p>
-      <w:pPr>
-        <w:pStyle w:val="Titre1"/>
-      </w:pPr>
-    </w:p>
-    <w:p>
-      <w:pPr>
-        <w:pStyle w:val="Titre1"/>
-      </w:pPr>
-    </w:p>
-    <w:p>
-      <w:pPr>
-        <w:pStyle w:val="Titre1"/>
-      </w:pPr>
+        <w:t xml:space="preserve">L’ensemble des modifications du projet sont visibles à cette adresse qui a servi </w:t>
+      </w:r>
+      <w:r>
+        <w:t xml:space="preserve">de base et de source </w:t>
+      </w:r>
+      <w:r>
+        <w:t>pour la rédaction de ce rapport.</w:t>
+      </w:r>
+    </w:p>
+    <w:p>
+      <w:r>
+        <w:t>Pour la communication entre les membres, nous avons principalement échangé par Discord</w:t>
+      </w:r>
+      <w:r>
+        <w:t xml:space="preserve"> et de vive voix.</w:t>
+      </w:r>
     </w:p>
     <w:p>
       <w:pPr>
@@ -1822,8 +2015,13 @@
     <w:pPr>
       <w:pStyle w:val="En-tte"/>
     </w:pPr>
+    <w:proofErr w:type="spellStart"/>
     <w:r>
-      <w:t>Zarif AHNAF</w:t>
+      <w:t>Zarif</w:t>
+    </w:r>
+    <w:proofErr w:type="spellEnd"/>
+    <w:r>
+      <w:t xml:space="preserve"> AHNAF</w:t>
     </w:r>
     <w:r>
       <w:tab/>
@@ -2717,6 +2915,7 @@
   <w:rsids>
     <w:rsidRoot w:val="008A4665"/>
     <w:rsid w:val="008A4665"/>
+    <w:rsid w:val="00945CD2"/>
     <w:rsid w:val="00D72027"/>
     <w:rsid w:val="00E00CA7"/>
     <w:rsid w:val="00E355DF"/>
@@ -2737,8 +2936,8 @@
   </m:mathPr>
   <w:themeFontLang w:val="fr-FR"/>
   <w:clrSchemeMapping w:bg1="light1" w:t1="dark1" w:bg2="light2" w:t2="dark2" w:accent1="accent1" w:accent2="accent2" w:accent3="accent3" w:accent4="accent4" w:accent5="accent5" w:accent6="accent6" w:hyperlink="hyperlink" w:followedHyperlink="followedHyperlink"/>
-  <w:decimalSymbol w:val=","/>
-  <w:listSeparator w:val=";"/>
+  <w:decimalSymbol w:val="."/>
+  <w:listSeparator w:val=","/>
   <w15:chartTrackingRefBased/>
 </w:settings>
 </file>

</xml_diff>

<commit_message>
ajustements et test mise en ligne
</commit_message>
<xml_diff>
--- a/Rapport S106.docx
+++ b/Rapport S106.docx
@@ -594,7 +594,7 @@
       <w:r>
         <w:fldChar w:fldCharType="separate"/>
       </w:r>
-      <w:hyperlink w:anchor="_Toc152102332" w:history="1">
+      <w:hyperlink w:anchor="_Toc152249116" w:history="1">
         <w:r>
           <w:rPr>
             <w:rStyle w:val="Lienhypertexte"/>
@@ -621,7 +621,7 @@
             <w:noProof/>
             <w:webHidden/>
           </w:rPr>
-          <w:instrText xml:space="preserve"> PAGEREF _Toc152102332 \h </w:instrText>
+          <w:instrText xml:space="preserve"> PAGEREF _Toc152249116 \h </w:instrText>
         </w:r>
         <w:r>
           <w:rPr>
@@ -664,7 +664,7 @@
           <w:lang w:eastAsia="fr-FR"/>
         </w:rPr>
       </w:pPr>
-      <w:hyperlink w:anchor="_Toc152102333" w:history="1">
+      <w:hyperlink w:anchor="_Toc152249117" w:history="1">
         <w:r>
           <w:rPr>
             <w:rStyle w:val="Lienhypertexte"/>
@@ -691,7 +691,7 @@
             <w:noProof/>
             <w:webHidden/>
           </w:rPr>
-          <w:instrText xml:space="preserve"> PAGEREF _Toc152102333 \h </w:instrText>
+          <w:instrText xml:space="preserve"> PAGEREF _Toc152249117 \h </w:instrText>
         </w:r>
         <w:r>
           <w:rPr>
@@ -734,7 +734,7 @@
           <w:lang w:eastAsia="fr-FR"/>
         </w:rPr>
       </w:pPr>
-      <w:hyperlink w:anchor="_Toc152102334" w:history="1">
+      <w:hyperlink w:anchor="_Toc152249118" w:history="1">
         <w:r>
           <w:rPr>
             <w:rStyle w:val="Lienhypertexte"/>
@@ -761,7 +761,7 @@
             <w:noProof/>
             <w:webHidden/>
           </w:rPr>
-          <w:instrText xml:space="preserve"> PAGEREF _Toc152102334 \h </w:instrText>
+          <w:instrText xml:space="preserve"> PAGEREF _Toc152249118 \h </w:instrText>
         </w:r>
         <w:r>
           <w:rPr>
@@ -804,7 +804,7 @@
           <w:lang w:eastAsia="fr-FR"/>
         </w:rPr>
       </w:pPr>
-      <w:hyperlink w:anchor="_Toc152102335" w:history="1">
+      <w:hyperlink w:anchor="_Toc152249119" w:history="1">
         <w:r>
           <w:rPr>
             <w:rStyle w:val="Lienhypertexte"/>
@@ -831,7 +831,7 @@
             <w:noProof/>
             <w:webHidden/>
           </w:rPr>
-          <w:instrText xml:space="preserve"> PAGEREF _Toc152102335 \h </w:instrText>
+          <w:instrText xml:space="preserve"> PAGEREF _Toc152249119 \h </w:instrText>
         </w:r>
         <w:r>
           <w:rPr>
@@ -874,7 +874,7 @@
           <w:lang w:eastAsia="fr-FR"/>
         </w:rPr>
       </w:pPr>
-      <w:hyperlink w:anchor="_Toc152102336" w:history="1">
+      <w:hyperlink w:anchor="_Toc152249120" w:history="1">
         <w:r>
           <w:rPr>
             <w:rStyle w:val="Lienhypertexte"/>
@@ -901,7 +901,7 @@
             <w:noProof/>
             <w:webHidden/>
           </w:rPr>
-          <w:instrText xml:space="preserve"> PAGEREF _Toc152102336 \h </w:instrText>
+          <w:instrText xml:space="preserve"> PAGEREF _Toc152249120 \h </w:instrText>
         </w:r>
         <w:r>
           <w:rPr>
@@ -944,7 +944,7 @@
           <w:lang w:eastAsia="fr-FR"/>
         </w:rPr>
       </w:pPr>
-      <w:hyperlink w:anchor="_Toc152102337" w:history="1">
+      <w:hyperlink w:anchor="_Toc152249121" w:history="1">
         <w:r>
           <w:rPr>
             <w:rStyle w:val="Lienhypertexte"/>
@@ -971,7 +971,7 @@
             <w:noProof/>
             <w:webHidden/>
           </w:rPr>
-          <w:instrText xml:space="preserve"> PAGEREF _Toc152102337 \h </w:instrText>
+          <w:instrText xml:space="preserve"> PAGEREF _Toc152249121 \h </w:instrText>
         </w:r>
         <w:r>
           <w:rPr>
@@ -992,6 +992,76 @@
             <w:webHidden/>
           </w:rPr>
           <w:t>7</w:t>
+        </w:r>
+        <w:r>
+          <w:rPr>
+            <w:noProof/>
+            <w:webHidden/>
+          </w:rPr>
+          <w:fldChar w:fldCharType="end"/>
+        </w:r>
+      </w:hyperlink>
+    </w:p>
+    <w:p>
+      <w:pPr>
+        <w:pStyle w:val="TM1"/>
+        <w:tabs>
+          <w:tab w:val="right" w:leader="underscore" w:pos="9062"/>
+        </w:tabs>
+        <w:rPr>
+          <w:rFonts w:eastAsiaTheme="minorEastAsia"/>
+          <w:noProof/>
+          <w:lang w:eastAsia="fr-FR"/>
+        </w:rPr>
+      </w:pPr>
+      <w:hyperlink w:anchor="_Toc152249122" w:history="1">
+        <w:r>
+          <w:rPr>
+            <w:rStyle w:val="Lienhypertexte"/>
+            <w:noProof/>
+          </w:rPr>
+          <w:t>Commentaires des auteurs/ Axes d’amélioration.</w:t>
+        </w:r>
+        <w:r>
+          <w:rPr>
+            <w:noProof/>
+            <w:webHidden/>
+          </w:rPr>
+          <w:tab/>
+        </w:r>
+        <w:r>
+          <w:rPr>
+            <w:noProof/>
+            <w:webHidden/>
+          </w:rPr>
+          <w:fldChar w:fldCharType="begin"/>
+        </w:r>
+        <w:r>
+          <w:rPr>
+            <w:noProof/>
+            <w:webHidden/>
+          </w:rPr>
+          <w:instrText xml:space="preserve"> PAGEREF _Toc152249122 \h </w:instrText>
+        </w:r>
+        <w:r>
+          <w:rPr>
+            <w:noProof/>
+            <w:webHidden/>
+          </w:rPr>
+        </w:r>
+        <w:r>
+          <w:rPr>
+            <w:noProof/>
+            <w:webHidden/>
+          </w:rPr>
+          <w:fldChar w:fldCharType="separate"/>
+        </w:r>
+        <w:r>
+          <w:rPr>
+            <w:noProof/>
+            <w:webHidden/>
+          </w:rPr>
+          <w:t>8</w:t>
         </w:r>
         <w:r>
           <w:rPr>
@@ -1032,14 +1102,11 @@
     <w:p/>
     <w:p/>
     <w:p/>
-    <w:p/>
-    <w:p/>
-    <w:p/>
     <w:p>
       <w:pPr>
         <w:pStyle w:val="Titre1"/>
       </w:pPr>
-      <w:bookmarkStart w:id="0" w:name="_Toc152102332"/>
+      <w:bookmarkStart w:id="0" w:name="_Toc152249116"/>
       <w:r>
         <w:t>Remerciements</w:t>
       </w:r>
@@ -1105,7 +1172,7 @@
       <w:pPr>
         <w:pStyle w:val="Titre1"/>
       </w:pPr>
-      <w:bookmarkStart w:id="1" w:name="_Toc152102333"/>
+      <w:bookmarkStart w:id="1" w:name="_Toc152249117"/>
       <w:r>
         <w:t>Introduction</w:t>
       </w:r>
@@ -1152,12 +1219,56 @@
       </w:r>
     </w:p>
     <w:p/>
-    <w:p/>
-    <w:p/>
-    <w:p/>
-    <w:p/>
-    <w:p/>
-    <w:p/>
+    <w:p>
+      <w:r>
+        <w:t>Notre site comporte quatre pages HTML</w:t>
+      </w:r>
+      <w:r>
+        <w:t xml:space="preserve"> auxquelles sont associées trois pages CSS. La répartition </w:t>
+      </w:r>
+      <w:r>
+        <w:t xml:space="preserve">de ce travail </w:t>
+      </w:r>
+      <w:r>
+        <w:t>peut être trouvée page 7</w:t>
+      </w:r>
+      <w:r>
+        <w:t>.</w:t>
+      </w:r>
+    </w:p>
+    <w:p>
+      <w:r>
+        <w:t>Le site contient une page d’accueil présentant notre école, une page décrivant les formations proposées ainsi que leurs professeurs responsables. Une troisième page de contact contient les informations utiles sur l’école (carte des lieux, mail…) ainsi qu’un formulaire pour candidater à une formation. Enfin une page de déguisement sert à accéder à notre site grâce à un mot de passe</w:t>
+      </w:r>
+      <w:r>
+        <w:t>, le but principal étant de renverser le gouvernement en place</w:t>
+      </w:r>
+      <w:r>
+        <w:t>.</w:t>
+      </w:r>
+    </w:p>
+    <w:p>
+      <w:pPr>
+        <w:rPr>
+          <w:b/>
+          <w:bCs/>
+        </w:rPr>
+      </w:pPr>
+      <w:r>
+        <w:rPr>
+          <w:b/>
+          <w:bCs/>
+        </w:rPr>
+        <w:t>N’oubliez pas, freed0m est la clé</w:t>
+      </w:r>
+      <w:r>
+        <w:rPr>
+          <w:b/>
+          <w:bCs/>
+        </w:rPr>
+        <w:t>.</w:t>
+      </w:r>
+    </w:p>
     <w:p/>
     <w:p/>
     <w:p/>
@@ -1178,7 +1289,7 @@
       <w:pPr>
         <w:pStyle w:val="Titre1"/>
       </w:pPr>
-      <w:bookmarkStart w:id="2" w:name="_Toc152102334"/>
+      <w:bookmarkStart w:id="2" w:name="_Toc152249118"/>
       <w:r>
         <w:t>Identité visuelle</w:t>
       </w:r>
@@ -1204,9 +1315,11 @@
       <w:r>
         <w:t xml:space="preserve"> et </w:t>
       </w:r>
+      <w:proofErr w:type="gramStart"/>
       <w:r>
         <w:t>une autre cyan</w:t>
       </w:r>
+      <w:proofErr w:type="gramEnd"/>
       <w:r>
         <w:t xml:space="preserve"> (#9BD4E6) qui ont été utilisées pour la totalité des bandeaux d’en tête et de </w:t>
       </w:r>
@@ -1326,8 +1439,28 @@
       </w:r>
     </w:p>
     <w:p/>
-    <w:p/>
-    <w:p/>
+    <w:p>
+      <w:r>
+        <w:t>Nous avons choisi de nous inspirer</w:t>
+      </w:r>
+      <w:r>
+        <w:t xml:space="preserve"> du site de </w:t>
+      </w:r>
+      <w:r>
+        <w:t>l’</w:t>
+      </w:r>
+      <w:hyperlink r:id="rId13" w:history="1">
+        <w:r>
+          <w:rPr>
+            <w:rStyle w:val="Lienhypertexte"/>
+          </w:rPr>
+          <w:t>Ecole Polytechnique</w:t>
+        </w:r>
+      </w:hyperlink>
+      <w:r>
+        <w:t xml:space="preserve"> pour trouver les idées et concevoir notre site.</w:t>
+      </w:r>
+    </w:p>
     <w:p/>
     <w:p/>
     <w:p/>
@@ -1348,7 +1481,7 @@
       <w:pPr>
         <w:pStyle w:val="Titre1"/>
       </w:pPr>
-      <w:bookmarkStart w:id="3" w:name="_Toc152102335"/>
+      <w:bookmarkStart w:id="3" w:name="_Toc152249119"/>
       <w:r>
         <w:t>Ressources utilisées</w:t>
       </w:r>
@@ -1359,7 +1492,7 @@
       <w:r>
         <w:t xml:space="preserve">La vidéo à inclure dans la page d’accueil peut être trouvée à l’adresse suivante : </w:t>
       </w:r>
-      <w:hyperlink r:id="rId13" w:history="1">
+      <w:hyperlink r:id="rId14" w:history="1">
         <w:r>
           <w:rPr>
             <w:rStyle w:val="Lienhypertexte"/>
@@ -1395,7 +1528,7 @@
       <w:r>
         <w:t xml:space="preserve">Elle peut être trouvée ici : </w:t>
       </w:r>
-      <w:hyperlink r:id="rId14" w:history="1">
+      <w:hyperlink r:id="rId15" w:history="1">
         <w:r>
           <w:rPr>
             <w:rStyle w:val="Lienhypertexte"/>
@@ -1409,7 +1542,7 @@
       <w:r>
         <w:t xml:space="preserve">Nous nous sommes aidés d’un tutoriel de w3school pour la réalisation de la barre de navigation. Ce tutoriel peut être trouvé grâce à ce lien : </w:t>
       </w:r>
-      <w:hyperlink r:id="rId15" w:history="1">
+      <w:hyperlink r:id="rId16" w:history="1">
         <w:r>
           <w:rPr>
             <w:rStyle w:val="Lienhypertexte"/>
@@ -1455,7 +1588,7 @@
       <w:r>
         <w:t xml:space="preserve">Les liens des logos utilisés sont les suivants : </w:t>
       </w:r>
-      <w:hyperlink r:id="rId16" w:history="1">
+      <w:hyperlink r:id="rId17" w:history="1">
         <w:r>
           <w:rPr>
             <w:rStyle w:val="Lienhypertexte"/>
@@ -1466,7 +1599,7 @@
       <w:r>
         <w:t xml:space="preserve">, </w:t>
       </w:r>
-      <w:hyperlink r:id="rId17" w:history="1">
+      <w:hyperlink r:id="rId18" w:history="1">
         <w:r>
           <w:rPr>
             <w:rStyle w:val="Lienhypertexte"/>
@@ -1485,7 +1618,7 @@
       <w:r>
         <w:t xml:space="preserve">, </w:t>
       </w:r>
-      <w:hyperlink r:id="rId18" w:history="1">
+      <w:hyperlink r:id="rId19" w:history="1">
         <w:proofErr w:type="spellStart"/>
         <w:r>
           <w:rPr>
@@ -1504,7 +1637,7 @@
       <w:r>
         <w:t xml:space="preserve"> et </w:t>
       </w:r>
-      <w:hyperlink r:id="rId19" w:history="1">
+      <w:hyperlink r:id="rId20" w:history="1">
         <w:r>
           <w:rPr>
             <w:rStyle w:val="Lienhypertexte"/>
@@ -1518,7 +1651,7 @@
       <w:r>
         <w:t xml:space="preserve">Les images servant à représenter nos différents cours sont disponibles ici : </w:t>
       </w:r>
-      <w:hyperlink r:id="rId20" w:history="1">
+      <w:hyperlink r:id="rId21" w:history="1">
         <w:r>
           <w:rPr>
             <w:rStyle w:val="Lienhypertexte"/>
@@ -1529,7 +1662,7 @@
       <w:r>
         <w:t xml:space="preserve">, </w:t>
       </w:r>
-      <w:hyperlink r:id="rId21" w:history="1">
+      <w:hyperlink r:id="rId22" w:history="1">
         <w:r>
           <w:rPr>
             <w:rStyle w:val="Lienhypertexte"/>
@@ -1540,7 +1673,7 @@
       <w:r>
         <w:t xml:space="preserve">, </w:t>
       </w:r>
-      <w:hyperlink r:id="rId22" w:history="1">
+      <w:hyperlink r:id="rId23" w:history="1">
         <w:r>
           <w:rPr>
             <w:rStyle w:val="Lienhypertexte"/>
@@ -1551,7 +1684,7 @@
       <w:r>
         <w:t xml:space="preserve">, </w:t>
       </w:r>
-      <w:hyperlink r:id="rId23" w:history="1">
+      <w:hyperlink r:id="rId24" w:history="1">
         <w:r>
           <w:rPr>
             <w:rStyle w:val="Lienhypertexte"/>
@@ -1562,7 +1695,7 @@
       <w:r>
         <w:t xml:space="preserve">, </w:t>
       </w:r>
-      <w:hyperlink r:id="rId24" w:history="1">
+      <w:hyperlink r:id="rId25" w:history="1">
         <w:r>
           <w:rPr>
             <w:rStyle w:val="Lienhypertexte"/>
@@ -1578,7 +1711,7 @@
       <w:r>
         <w:t xml:space="preserve">De même pour les spécialités : </w:t>
       </w:r>
-      <w:hyperlink r:id="rId25" w:history="1">
+      <w:hyperlink r:id="rId26" w:history="1">
         <w:r>
           <w:rPr>
             <w:rStyle w:val="Lienhypertexte"/>
@@ -1589,7 +1722,7 @@
       <w:r>
         <w:t xml:space="preserve">, </w:t>
       </w:r>
-      <w:hyperlink r:id="rId26" w:history="1">
+      <w:hyperlink r:id="rId27" w:history="1">
         <w:r>
           <w:rPr>
             <w:rStyle w:val="Lienhypertexte"/>
@@ -1600,7 +1733,7 @@
       <w:r>
         <w:t xml:space="preserve">, </w:t>
       </w:r>
-      <w:hyperlink r:id="rId27" w:history="1">
+      <w:hyperlink r:id="rId28" w:history="1">
         <w:r>
           <w:rPr>
             <w:rStyle w:val="Lienhypertexte"/>
@@ -1611,7 +1744,7 @@
       <w:r>
         <w:t xml:space="preserve">, </w:t>
       </w:r>
-      <w:hyperlink r:id="rId28" w:history="1">
+      <w:hyperlink r:id="rId29" w:history="1">
         <w:r>
           <w:rPr>
             <w:rStyle w:val="Lienhypertexte"/>
@@ -1638,7 +1771,7 @@
       <w:pPr>
         <w:pStyle w:val="Titre1"/>
       </w:pPr>
-      <w:bookmarkStart w:id="4" w:name="_Toc152102336"/>
+      <w:bookmarkStart w:id="4" w:name="_Toc152249120"/>
       <w:r>
         <w:t>Validation W3C</w:t>
       </w:r>
@@ -1664,6 +1797,9 @@
       <w:r>
         <w:t>.</w:t>
       </w:r>
+      <w:r>
+        <w:t xml:space="preserve"> De même pour la page contacts.html</w:t>
+      </w:r>
     </w:p>
     <w:p>
       <w:r>
@@ -1678,30 +1814,12 @@
     </w:p>
     <w:p>
       <w:r>
-        <w:t>A l’heure de l’écriture de ce rapport, il reste de nombreuses erreur</w:t>
-      </w:r>
-      <w:r>
-        <w:t>s</w:t>
-      </w:r>
-      <w:r>
-        <w:t xml:space="preserve"> w3c sur les fichiers contacts.html, PAGE-deguisement.html et une erreur sur le fichier css-contacts.css</w:t>
-      </w:r>
-    </w:p>
-    <w:p>
-      <w:r>
-        <w:t>Je n’ai reçu aucune indication sur leur éventuelle correction à venir</w:t>
-      </w:r>
-      <w:r>
-        <w:t>, ainsi que leurs raisons</w:t>
-      </w:r>
-      <w:r>
-        <w:t xml:space="preserve"> si jamais choix de les ignorer</w:t>
-      </w:r>
-      <w:r>
-        <w:t>.</w:t>
-      </w:r>
-    </w:p>
-    <w:p/>
+        <w:t>Une erreur subsiste sur la page PAGE-Deguisement.html et sur css-contacts.css</w:t>
+      </w:r>
+      <w:r>
+        <w:t xml:space="preserve"> même si la majorité ont été corrigées.</w:t>
+      </w:r>
+    </w:p>
     <w:p/>
     <w:p/>
     <w:p/>
@@ -1732,7 +1850,7 @@
       <w:pPr>
         <w:pStyle w:val="Titre1"/>
       </w:pPr>
-      <w:bookmarkStart w:id="5" w:name="_Toc152102337"/>
+      <w:bookmarkStart w:id="5" w:name="_Toc152249121"/>
       <w:r>
         <w:t>Répartition du travail</w:t>
       </w:r>
@@ -1853,7 +1971,7 @@
       <w:r>
         <w:t xml:space="preserve">Pour l’organisation, un répertoire GitHub a été créé. Cela a permis de centraliser toutes les pages du site au même endroit. Le répertoire est visible à l’adresse suivante : </w:t>
       </w:r>
-      <w:hyperlink r:id="rId29" w:history="1">
+      <w:hyperlink r:id="rId30" w:history="1">
         <w:r>
           <w:rPr>
             <w:rStyle w:val="Lienhypertexte"/>
@@ -1864,13 +1982,7 @@
     </w:p>
     <w:p>
       <w:r>
-        <w:t xml:space="preserve">L’ensemble des modifications du projet sont visibles à cette adresse qui a servi </w:t>
-      </w:r>
-      <w:r>
-        <w:t xml:space="preserve">de base et de source </w:t>
-      </w:r>
-      <w:r>
-        <w:t>pour la rédaction de ce rapport.</w:t>
+        <w:t>L’ensemble des modifications du projet sont visibles à cette adresse qui a servi de base et de source pour la rédaction de ce rapport.</w:t>
       </w:r>
     </w:p>
     <w:p>
@@ -1907,10 +2019,100 @@
       </w:pPr>
     </w:p>
     <w:p/>
+    <w:p/>
+    <w:p/>
+    <w:p/>
+    <w:p/>
+    <w:p/>
+    <w:p>
+      <w:pPr>
+        <w:pStyle w:val="Titre1"/>
+      </w:pPr>
+      <w:bookmarkStart w:id="6" w:name="_Toc152249122"/>
+      <w:r>
+        <w:t>Commentaires des auteurs/ Axes d’amélioration.</w:t>
+      </w:r>
+      <w:bookmarkEnd w:id="6"/>
+    </w:p>
+    <w:p/>
+    <w:p>
+      <w:r>
+        <w:t>Malgré un site répondant à la majorité du cahier des charges, des problèmes de communication et d’organisation ont nui à un rendu optimal.</w:t>
+      </w:r>
+    </w:p>
+    <w:p>
+      <w:r>
+        <w:t xml:space="preserve">Certains conflits liés à l’utilisation de deux pages </w:t>
+      </w:r>
+      <w:proofErr w:type="spellStart"/>
+      <w:r>
+        <w:t>css</w:t>
+      </w:r>
+      <w:proofErr w:type="spellEnd"/>
+      <w:r>
+        <w:t xml:space="preserve"> pour la page contacts.</w:t>
+      </w:r>
+      <w:r>
+        <w:t>html</w:t>
+      </w:r>
+      <w:r>
+        <w:t xml:space="preserve"> subsistent</w:t>
+      </w:r>
+      <w:r>
+        <w:t>.</w:t>
+      </w:r>
+    </w:p>
+    <w:p>
+      <w:r>
+        <w:t xml:space="preserve">La cohésion générale du site reste correcte mais aurait pu être améliorée entre les pages faites par </w:t>
+      </w:r>
+      <w:proofErr w:type="spellStart"/>
+      <w:r>
+        <w:t>Zarif</w:t>
+      </w:r>
+      <w:proofErr w:type="spellEnd"/>
+      <w:r>
+        <w:t xml:space="preserve"> AHNAF et celles de Victor HENNEQUIN.</w:t>
+      </w:r>
+    </w:p>
+    <w:p>
+      <w:r>
+        <w:t xml:space="preserve">Certaines idées n’ont pu être </w:t>
+      </w:r>
+      <w:r>
+        <w:t>implémentée</w:t>
+      </w:r>
+      <w:r>
+        <w:t>s par manque de connaissances</w:t>
+      </w:r>
+      <w:r>
+        <w:t xml:space="preserve"> ou de temps</w:t>
+      </w:r>
+      <w:r>
+        <w:t>.</w:t>
+      </w:r>
+    </w:p>
+    <w:p>
+      <w:r>
+        <w:t>Nous restons cependant satisfaits du travail réalisé pour ce projet</w:t>
+      </w:r>
+      <w:r>
+        <w:t xml:space="preserve"> et espérons </w:t>
+      </w:r>
+      <w:r>
+        <w:t xml:space="preserve">qu’il sera </w:t>
+      </w:r>
+      <w:r>
+        <w:t>accueilli de manière favorable</w:t>
+      </w:r>
+      <w:r>
+        <w:t>.</w:t>
+      </w:r>
+    </w:p>
     <w:sectPr>
-      <w:headerReference w:type="default" r:id="rId30"/>
-      <w:footerReference w:type="default" r:id="rId31"/>
-      <w:headerReference w:type="first" r:id="rId32"/>
+      <w:headerReference w:type="default" r:id="rId31"/>
+      <w:footerReference w:type="default" r:id="rId32"/>
+      <w:headerReference w:type="first" r:id="rId33"/>
       <w:pgSz w:w="11906" w:h="16838"/>
       <w:pgMar w:top="1417" w:right="1417" w:bottom="1417" w:left="1417" w:header="708" w:footer="708" w:gutter="0"/>
       <w:pgNumType w:start="0"/>
@@ -2919,6 +3121,7 @@
     <w:rsid w:val="00D72027"/>
     <w:rsid w:val="00E00CA7"/>
     <w:rsid w:val="00E355DF"/>
+    <w:rsid w:val="00E82006"/>
     <w:rsid w:val="00F81A7A"/>
   </w:rsids>
   <m:mathPr>

</xml_diff>

<commit_message>
Rapport final du 30/11/2023
</commit_message>
<xml_diff>
--- a/Rapport S106.docx
+++ b/Rapport S106.docx
@@ -568,8 +568,18 @@
     <w:p>
       <w:pPr>
         <w:jc w:val="center"/>
-      </w:pPr>
-      <w:r>
+        <w:rPr>
+          <w:rFonts w:cstheme="minorHAnsi"/>
+          <w:sz w:val="24"/>
+          <w:szCs w:val="24"/>
+        </w:rPr>
+      </w:pPr>
+      <w:r>
+        <w:rPr>
+          <w:rFonts w:cstheme="minorHAnsi"/>
+          <w:sz w:val="24"/>
+          <w:szCs w:val="24"/>
+        </w:rPr>
         <w:t>Table des matières</w:t>
       </w:r>
     </w:p>
@@ -580,73 +590,114 @@
           <w:tab w:val="right" w:leader="underscore" w:pos="9062"/>
         </w:tabs>
         <w:rPr>
-          <w:rFonts w:eastAsiaTheme="minorEastAsia"/>
+          <w:rFonts w:eastAsiaTheme="minorEastAsia" w:cstheme="minorHAnsi"/>
           <w:noProof/>
+          <w:sz w:val="24"/>
+          <w:szCs w:val="24"/>
           <w:lang w:eastAsia="fr-FR"/>
         </w:rPr>
       </w:pPr>
       <w:r>
+        <w:rPr>
+          <w:rFonts w:cstheme="minorHAnsi"/>
+          <w:sz w:val="24"/>
+          <w:szCs w:val="24"/>
+        </w:rPr>
         <w:fldChar w:fldCharType="begin"/>
       </w:r>
       <w:r>
+        <w:rPr>
+          <w:rFonts w:cstheme="minorHAnsi"/>
+          <w:sz w:val="24"/>
+          <w:szCs w:val="24"/>
+        </w:rPr>
         <w:instrText xml:space="preserve"> TOC \o "1-3" \h \z \u </w:instrText>
       </w:r>
       <w:r>
+        <w:rPr>
+          <w:rFonts w:cstheme="minorHAnsi"/>
+          <w:sz w:val="24"/>
+          <w:szCs w:val="24"/>
+        </w:rPr>
         <w:fldChar w:fldCharType="separate"/>
       </w:r>
-      <w:hyperlink w:anchor="_Toc152249116" w:history="1">
+      <w:hyperlink w:anchor="_Toc152264352" w:history="1">
         <w:r>
           <w:rPr>
             <w:rStyle w:val="Lienhypertexte"/>
-            <w:noProof/>
+            <w:rFonts w:cstheme="minorHAnsi"/>
+            <w:noProof/>
+            <w:sz w:val="24"/>
+            <w:szCs w:val="24"/>
           </w:rPr>
           <w:t>Remerciements</w:t>
         </w:r>
         <w:r>
           <w:rPr>
+            <w:rFonts w:cstheme="minorHAnsi"/>
             <w:noProof/>
             <w:webHidden/>
+            <w:sz w:val="24"/>
+            <w:szCs w:val="24"/>
           </w:rPr>
           <w:tab/>
         </w:r>
         <w:r>
           <w:rPr>
+            <w:rFonts w:cstheme="minorHAnsi"/>
             <w:noProof/>
             <w:webHidden/>
+            <w:sz w:val="24"/>
+            <w:szCs w:val="24"/>
           </w:rPr>
           <w:fldChar w:fldCharType="begin"/>
         </w:r>
         <w:r>
           <w:rPr>
+            <w:rFonts w:cstheme="minorHAnsi"/>
             <w:noProof/>
             <w:webHidden/>
-          </w:rPr>
-          <w:instrText xml:space="preserve"> PAGEREF _Toc152249116 \h </w:instrText>
-        </w:r>
-        <w:r>
-          <w:rPr>
+            <w:sz w:val="24"/>
+            <w:szCs w:val="24"/>
+          </w:rPr>
+          <w:instrText xml:space="preserve"> PAGEREF _Toc152264352 \h </w:instrText>
+        </w:r>
+        <w:r>
+          <w:rPr>
+            <w:rFonts w:cstheme="minorHAnsi"/>
             <w:noProof/>
             <w:webHidden/>
-          </w:rPr>
-        </w:r>
-        <w:r>
-          <w:rPr>
+            <w:sz w:val="24"/>
+            <w:szCs w:val="24"/>
+          </w:rPr>
+        </w:r>
+        <w:r>
+          <w:rPr>
+            <w:rFonts w:cstheme="minorHAnsi"/>
             <w:noProof/>
             <w:webHidden/>
+            <w:sz w:val="24"/>
+            <w:szCs w:val="24"/>
           </w:rPr>
           <w:fldChar w:fldCharType="separate"/>
         </w:r>
         <w:r>
           <w:rPr>
+            <w:rFonts w:cstheme="minorHAnsi"/>
             <w:noProof/>
             <w:webHidden/>
+            <w:sz w:val="24"/>
+            <w:szCs w:val="24"/>
           </w:rPr>
           <w:t>2</w:t>
         </w:r>
         <w:r>
           <w:rPr>
+            <w:rFonts w:cstheme="minorHAnsi"/>
             <w:noProof/>
             <w:webHidden/>
+            <w:sz w:val="24"/>
+            <w:szCs w:val="24"/>
           </w:rPr>
           <w:fldChar w:fldCharType="end"/>
         </w:r>
@@ -659,64 +710,90 @@
           <w:tab w:val="right" w:leader="underscore" w:pos="9062"/>
         </w:tabs>
         <w:rPr>
-          <w:rFonts w:eastAsiaTheme="minorEastAsia"/>
+          <w:rFonts w:eastAsiaTheme="minorEastAsia" w:cstheme="minorHAnsi"/>
           <w:noProof/>
+          <w:sz w:val="24"/>
+          <w:szCs w:val="24"/>
           <w:lang w:eastAsia="fr-FR"/>
         </w:rPr>
       </w:pPr>
-      <w:hyperlink w:anchor="_Toc152249117" w:history="1">
+      <w:hyperlink w:anchor="_Toc152264353" w:history="1">
         <w:r>
           <w:rPr>
             <w:rStyle w:val="Lienhypertexte"/>
-            <w:noProof/>
+            <w:rFonts w:cstheme="minorHAnsi"/>
+            <w:noProof/>
+            <w:sz w:val="24"/>
+            <w:szCs w:val="24"/>
           </w:rPr>
           <w:t>Introduction</w:t>
         </w:r>
         <w:r>
           <w:rPr>
+            <w:rFonts w:cstheme="minorHAnsi"/>
             <w:noProof/>
             <w:webHidden/>
+            <w:sz w:val="24"/>
+            <w:szCs w:val="24"/>
           </w:rPr>
           <w:tab/>
         </w:r>
         <w:r>
           <w:rPr>
+            <w:rFonts w:cstheme="minorHAnsi"/>
             <w:noProof/>
             <w:webHidden/>
+            <w:sz w:val="24"/>
+            <w:szCs w:val="24"/>
           </w:rPr>
           <w:fldChar w:fldCharType="begin"/>
         </w:r>
         <w:r>
           <w:rPr>
+            <w:rFonts w:cstheme="minorHAnsi"/>
             <w:noProof/>
             <w:webHidden/>
-          </w:rPr>
-          <w:instrText xml:space="preserve"> PAGEREF _Toc152249117 \h </w:instrText>
-        </w:r>
-        <w:r>
-          <w:rPr>
+            <w:sz w:val="24"/>
+            <w:szCs w:val="24"/>
+          </w:rPr>
+          <w:instrText xml:space="preserve"> PAGEREF _Toc152264353 \h </w:instrText>
+        </w:r>
+        <w:r>
+          <w:rPr>
+            <w:rFonts w:cstheme="minorHAnsi"/>
             <w:noProof/>
             <w:webHidden/>
-          </w:rPr>
-        </w:r>
-        <w:r>
-          <w:rPr>
+            <w:sz w:val="24"/>
+            <w:szCs w:val="24"/>
+          </w:rPr>
+        </w:r>
+        <w:r>
+          <w:rPr>
+            <w:rFonts w:cstheme="minorHAnsi"/>
             <w:noProof/>
             <w:webHidden/>
+            <w:sz w:val="24"/>
+            <w:szCs w:val="24"/>
           </w:rPr>
           <w:fldChar w:fldCharType="separate"/>
         </w:r>
         <w:r>
           <w:rPr>
+            <w:rFonts w:cstheme="minorHAnsi"/>
             <w:noProof/>
             <w:webHidden/>
+            <w:sz w:val="24"/>
+            <w:szCs w:val="24"/>
           </w:rPr>
           <w:t>3</w:t>
         </w:r>
         <w:r>
           <w:rPr>
+            <w:rFonts w:cstheme="minorHAnsi"/>
             <w:noProof/>
             <w:webHidden/>
+            <w:sz w:val="24"/>
+            <w:szCs w:val="24"/>
           </w:rPr>
           <w:fldChar w:fldCharType="end"/>
         </w:r>
@@ -729,64 +806,90 @@
           <w:tab w:val="right" w:leader="underscore" w:pos="9062"/>
         </w:tabs>
         <w:rPr>
-          <w:rFonts w:eastAsiaTheme="minorEastAsia"/>
+          <w:rFonts w:eastAsiaTheme="minorEastAsia" w:cstheme="minorHAnsi"/>
           <w:noProof/>
+          <w:sz w:val="24"/>
+          <w:szCs w:val="24"/>
           <w:lang w:eastAsia="fr-FR"/>
         </w:rPr>
       </w:pPr>
-      <w:hyperlink w:anchor="_Toc152249118" w:history="1">
+      <w:hyperlink w:anchor="_Toc152264354" w:history="1">
         <w:r>
           <w:rPr>
             <w:rStyle w:val="Lienhypertexte"/>
-            <w:noProof/>
+            <w:rFonts w:cstheme="minorHAnsi"/>
+            <w:noProof/>
+            <w:sz w:val="24"/>
+            <w:szCs w:val="24"/>
           </w:rPr>
           <w:t>Identité visuelle</w:t>
         </w:r>
         <w:r>
           <w:rPr>
+            <w:rFonts w:cstheme="minorHAnsi"/>
             <w:noProof/>
             <w:webHidden/>
+            <w:sz w:val="24"/>
+            <w:szCs w:val="24"/>
           </w:rPr>
           <w:tab/>
         </w:r>
         <w:r>
           <w:rPr>
+            <w:rFonts w:cstheme="minorHAnsi"/>
             <w:noProof/>
             <w:webHidden/>
+            <w:sz w:val="24"/>
+            <w:szCs w:val="24"/>
           </w:rPr>
           <w:fldChar w:fldCharType="begin"/>
         </w:r>
         <w:r>
           <w:rPr>
+            <w:rFonts w:cstheme="minorHAnsi"/>
             <w:noProof/>
             <w:webHidden/>
-          </w:rPr>
-          <w:instrText xml:space="preserve"> PAGEREF _Toc152249118 \h </w:instrText>
-        </w:r>
-        <w:r>
-          <w:rPr>
+            <w:sz w:val="24"/>
+            <w:szCs w:val="24"/>
+          </w:rPr>
+          <w:instrText xml:space="preserve"> PAGEREF _Toc152264354 \h </w:instrText>
+        </w:r>
+        <w:r>
+          <w:rPr>
+            <w:rFonts w:cstheme="minorHAnsi"/>
             <w:noProof/>
             <w:webHidden/>
-          </w:rPr>
-        </w:r>
-        <w:r>
-          <w:rPr>
+            <w:sz w:val="24"/>
+            <w:szCs w:val="24"/>
+          </w:rPr>
+        </w:r>
+        <w:r>
+          <w:rPr>
+            <w:rFonts w:cstheme="minorHAnsi"/>
             <w:noProof/>
             <w:webHidden/>
+            <w:sz w:val="24"/>
+            <w:szCs w:val="24"/>
           </w:rPr>
           <w:fldChar w:fldCharType="separate"/>
         </w:r>
         <w:r>
           <w:rPr>
+            <w:rFonts w:cstheme="minorHAnsi"/>
             <w:noProof/>
             <w:webHidden/>
+            <w:sz w:val="24"/>
+            <w:szCs w:val="24"/>
           </w:rPr>
           <w:t>4</w:t>
         </w:r>
         <w:r>
           <w:rPr>
+            <w:rFonts w:cstheme="minorHAnsi"/>
             <w:noProof/>
             <w:webHidden/>
+            <w:sz w:val="24"/>
+            <w:szCs w:val="24"/>
           </w:rPr>
           <w:fldChar w:fldCharType="end"/>
         </w:r>
@@ -799,64 +902,90 @@
           <w:tab w:val="right" w:leader="underscore" w:pos="9062"/>
         </w:tabs>
         <w:rPr>
-          <w:rFonts w:eastAsiaTheme="minorEastAsia"/>
+          <w:rFonts w:eastAsiaTheme="minorEastAsia" w:cstheme="minorHAnsi"/>
           <w:noProof/>
+          <w:sz w:val="24"/>
+          <w:szCs w:val="24"/>
           <w:lang w:eastAsia="fr-FR"/>
         </w:rPr>
       </w:pPr>
-      <w:hyperlink w:anchor="_Toc152249119" w:history="1">
+      <w:hyperlink w:anchor="_Toc152264355" w:history="1">
         <w:r>
           <w:rPr>
             <w:rStyle w:val="Lienhypertexte"/>
-            <w:noProof/>
+            <w:rFonts w:cstheme="minorHAnsi"/>
+            <w:noProof/>
+            <w:sz w:val="24"/>
+            <w:szCs w:val="24"/>
           </w:rPr>
           <w:t>Ressources utilisées</w:t>
         </w:r>
         <w:r>
           <w:rPr>
+            <w:rFonts w:cstheme="minorHAnsi"/>
             <w:noProof/>
             <w:webHidden/>
+            <w:sz w:val="24"/>
+            <w:szCs w:val="24"/>
           </w:rPr>
           <w:tab/>
         </w:r>
         <w:r>
           <w:rPr>
+            <w:rFonts w:cstheme="minorHAnsi"/>
             <w:noProof/>
             <w:webHidden/>
+            <w:sz w:val="24"/>
+            <w:szCs w:val="24"/>
           </w:rPr>
           <w:fldChar w:fldCharType="begin"/>
         </w:r>
         <w:r>
           <w:rPr>
+            <w:rFonts w:cstheme="minorHAnsi"/>
             <w:noProof/>
             <w:webHidden/>
-          </w:rPr>
-          <w:instrText xml:space="preserve"> PAGEREF _Toc152249119 \h </w:instrText>
-        </w:r>
-        <w:r>
-          <w:rPr>
+            <w:sz w:val="24"/>
+            <w:szCs w:val="24"/>
+          </w:rPr>
+          <w:instrText xml:space="preserve"> PAGEREF _Toc152264355 \h </w:instrText>
+        </w:r>
+        <w:r>
+          <w:rPr>
+            <w:rFonts w:cstheme="minorHAnsi"/>
             <w:noProof/>
             <w:webHidden/>
-          </w:rPr>
-        </w:r>
-        <w:r>
-          <w:rPr>
+            <w:sz w:val="24"/>
+            <w:szCs w:val="24"/>
+          </w:rPr>
+        </w:r>
+        <w:r>
+          <w:rPr>
+            <w:rFonts w:cstheme="minorHAnsi"/>
             <w:noProof/>
             <w:webHidden/>
+            <w:sz w:val="24"/>
+            <w:szCs w:val="24"/>
           </w:rPr>
           <w:fldChar w:fldCharType="separate"/>
         </w:r>
         <w:r>
           <w:rPr>
+            <w:rFonts w:cstheme="minorHAnsi"/>
             <w:noProof/>
             <w:webHidden/>
+            <w:sz w:val="24"/>
+            <w:szCs w:val="24"/>
           </w:rPr>
           <w:t>5</w:t>
         </w:r>
         <w:r>
           <w:rPr>
+            <w:rFonts w:cstheme="minorHAnsi"/>
             <w:noProof/>
             <w:webHidden/>
+            <w:sz w:val="24"/>
+            <w:szCs w:val="24"/>
           </w:rPr>
           <w:fldChar w:fldCharType="end"/>
         </w:r>
@@ -869,64 +998,90 @@
           <w:tab w:val="right" w:leader="underscore" w:pos="9062"/>
         </w:tabs>
         <w:rPr>
-          <w:rFonts w:eastAsiaTheme="minorEastAsia"/>
+          <w:rFonts w:eastAsiaTheme="minorEastAsia" w:cstheme="minorHAnsi"/>
           <w:noProof/>
+          <w:sz w:val="24"/>
+          <w:szCs w:val="24"/>
           <w:lang w:eastAsia="fr-FR"/>
         </w:rPr>
       </w:pPr>
-      <w:hyperlink w:anchor="_Toc152249120" w:history="1">
+      <w:hyperlink w:anchor="_Toc152264356" w:history="1">
         <w:r>
           <w:rPr>
             <w:rStyle w:val="Lienhypertexte"/>
-            <w:noProof/>
+            <w:rFonts w:cstheme="minorHAnsi"/>
+            <w:noProof/>
+            <w:sz w:val="24"/>
+            <w:szCs w:val="24"/>
           </w:rPr>
           <w:t>Validation W3C</w:t>
         </w:r>
         <w:r>
           <w:rPr>
+            <w:rFonts w:cstheme="minorHAnsi"/>
             <w:noProof/>
             <w:webHidden/>
+            <w:sz w:val="24"/>
+            <w:szCs w:val="24"/>
           </w:rPr>
           <w:tab/>
         </w:r>
         <w:r>
           <w:rPr>
+            <w:rFonts w:cstheme="minorHAnsi"/>
             <w:noProof/>
             <w:webHidden/>
+            <w:sz w:val="24"/>
+            <w:szCs w:val="24"/>
           </w:rPr>
           <w:fldChar w:fldCharType="begin"/>
         </w:r>
         <w:r>
           <w:rPr>
+            <w:rFonts w:cstheme="minorHAnsi"/>
             <w:noProof/>
             <w:webHidden/>
-          </w:rPr>
-          <w:instrText xml:space="preserve"> PAGEREF _Toc152249120 \h </w:instrText>
-        </w:r>
-        <w:r>
-          <w:rPr>
+            <w:sz w:val="24"/>
+            <w:szCs w:val="24"/>
+          </w:rPr>
+          <w:instrText xml:space="preserve"> PAGEREF _Toc152264356 \h </w:instrText>
+        </w:r>
+        <w:r>
+          <w:rPr>
+            <w:rFonts w:cstheme="minorHAnsi"/>
             <w:noProof/>
             <w:webHidden/>
-          </w:rPr>
-        </w:r>
-        <w:r>
-          <w:rPr>
+            <w:sz w:val="24"/>
+            <w:szCs w:val="24"/>
+          </w:rPr>
+        </w:r>
+        <w:r>
+          <w:rPr>
+            <w:rFonts w:cstheme="minorHAnsi"/>
             <w:noProof/>
             <w:webHidden/>
+            <w:sz w:val="24"/>
+            <w:szCs w:val="24"/>
           </w:rPr>
           <w:fldChar w:fldCharType="separate"/>
         </w:r>
         <w:r>
           <w:rPr>
+            <w:rFonts w:cstheme="minorHAnsi"/>
             <w:noProof/>
             <w:webHidden/>
+            <w:sz w:val="24"/>
+            <w:szCs w:val="24"/>
           </w:rPr>
           <w:t>6</w:t>
         </w:r>
         <w:r>
           <w:rPr>
+            <w:rFonts w:cstheme="minorHAnsi"/>
             <w:noProof/>
             <w:webHidden/>
+            <w:sz w:val="24"/>
+            <w:szCs w:val="24"/>
           </w:rPr>
           <w:fldChar w:fldCharType="end"/>
         </w:r>
@@ -939,64 +1094,90 @@
           <w:tab w:val="right" w:leader="underscore" w:pos="9062"/>
         </w:tabs>
         <w:rPr>
-          <w:rFonts w:eastAsiaTheme="minorEastAsia"/>
+          <w:rFonts w:eastAsiaTheme="minorEastAsia" w:cstheme="minorHAnsi"/>
           <w:noProof/>
+          <w:sz w:val="24"/>
+          <w:szCs w:val="24"/>
           <w:lang w:eastAsia="fr-FR"/>
         </w:rPr>
       </w:pPr>
-      <w:hyperlink w:anchor="_Toc152249121" w:history="1">
+      <w:hyperlink w:anchor="_Toc152264357" w:history="1">
         <w:r>
           <w:rPr>
             <w:rStyle w:val="Lienhypertexte"/>
-            <w:noProof/>
+            <w:rFonts w:cstheme="minorHAnsi"/>
+            <w:noProof/>
+            <w:sz w:val="24"/>
+            <w:szCs w:val="24"/>
           </w:rPr>
           <w:t>Répartition du travail</w:t>
         </w:r>
         <w:r>
           <w:rPr>
+            <w:rFonts w:cstheme="minorHAnsi"/>
             <w:noProof/>
             <w:webHidden/>
+            <w:sz w:val="24"/>
+            <w:szCs w:val="24"/>
           </w:rPr>
           <w:tab/>
         </w:r>
         <w:r>
           <w:rPr>
+            <w:rFonts w:cstheme="minorHAnsi"/>
             <w:noProof/>
             <w:webHidden/>
+            <w:sz w:val="24"/>
+            <w:szCs w:val="24"/>
           </w:rPr>
           <w:fldChar w:fldCharType="begin"/>
         </w:r>
         <w:r>
           <w:rPr>
+            <w:rFonts w:cstheme="minorHAnsi"/>
             <w:noProof/>
             <w:webHidden/>
-          </w:rPr>
-          <w:instrText xml:space="preserve"> PAGEREF _Toc152249121 \h </w:instrText>
-        </w:r>
-        <w:r>
-          <w:rPr>
+            <w:sz w:val="24"/>
+            <w:szCs w:val="24"/>
+          </w:rPr>
+          <w:instrText xml:space="preserve"> PAGEREF _Toc152264357 \h </w:instrText>
+        </w:r>
+        <w:r>
+          <w:rPr>
+            <w:rFonts w:cstheme="minorHAnsi"/>
             <w:noProof/>
             <w:webHidden/>
-          </w:rPr>
-        </w:r>
-        <w:r>
-          <w:rPr>
+            <w:sz w:val="24"/>
+            <w:szCs w:val="24"/>
+          </w:rPr>
+        </w:r>
+        <w:r>
+          <w:rPr>
+            <w:rFonts w:cstheme="minorHAnsi"/>
             <w:noProof/>
             <w:webHidden/>
+            <w:sz w:val="24"/>
+            <w:szCs w:val="24"/>
           </w:rPr>
           <w:fldChar w:fldCharType="separate"/>
         </w:r>
         <w:r>
           <w:rPr>
+            <w:rFonts w:cstheme="minorHAnsi"/>
             <w:noProof/>
             <w:webHidden/>
+            <w:sz w:val="24"/>
+            <w:szCs w:val="24"/>
           </w:rPr>
           <w:t>7</w:t>
         </w:r>
         <w:r>
           <w:rPr>
+            <w:rFonts w:cstheme="minorHAnsi"/>
             <w:noProof/>
             <w:webHidden/>
+            <w:sz w:val="24"/>
+            <w:szCs w:val="24"/>
           </w:rPr>
           <w:fldChar w:fldCharType="end"/>
         </w:r>
@@ -1009,64 +1190,90 @@
           <w:tab w:val="right" w:leader="underscore" w:pos="9062"/>
         </w:tabs>
         <w:rPr>
-          <w:rFonts w:eastAsiaTheme="minorEastAsia"/>
+          <w:rFonts w:eastAsiaTheme="minorEastAsia" w:cstheme="minorHAnsi"/>
           <w:noProof/>
+          <w:sz w:val="24"/>
+          <w:szCs w:val="24"/>
           <w:lang w:eastAsia="fr-FR"/>
         </w:rPr>
       </w:pPr>
-      <w:hyperlink w:anchor="_Toc152249122" w:history="1">
+      <w:hyperlink w:anchor="_Toc152264358" w:history="1">
         <w:r>
           <w:rPr>
             <w:rStyle w:val="Lienhypertexte"/>
-            <w:noProof/>
+            <w:rFonts w:cstheme="minorHAnsi"/>
+            <w:noProof/>
+            <w:sz w:val="24"/>
+            <w:szCs w:val="24"/>
           </w:rPr>
           <w:t>Commentaires des auteurs/ Axes d’amélioration.</w:t>
         </w:r>
         <w:r>
           <w:rPr>
+            <w:rFonts w:cstheme="minorHAnsi"/>
             <w:noProof/>
             <w:webHidden/>
+            <w:sz w:val="24"/>
+            <w:szCs w:val="24"/>
           </w:rPr>
           <w:tab/>
         </w:r>
         <w:r>
           <w:rPr>
+            <w:rFonts w:cstheme="minorHAnsi"/>
             <w:noProof/>
             <w:webHidden/>
+            <w:sz w:val="24"/>
+            <w:szCs w:val="24"/>
           </w:rPr>
           <w:fldChar w:fldCharType="begin"/>
         </w:r>
         <w:r>
           <w:rPr>
+            <w:rFonts w:cstheme="minorHAnsi"/>
             <w:noProof/>
             <w:webHidden/>
-          </w:rPr>
-          <w:instrText xml:space="preserve"> PAGEREF _Toc152249122 \h </w:instrText>
-        </w:r>
-        <w:r>
-          <w:rPr>
+            <w:sz w:val="24"/>
+            <w:szCs w:val="24"/>
+          </w:rPr>
+          <w:instrText xml:space="preserve"> PAGEREF _Toc152264358 \h </w:instrText>
+        </w:r>
+        <w:r>
+          <w:rPr>
+            <w:rFonts w:cstheme="minorHAnsi"/>
             <w:noProof/>
             <w:webHidden/>
-          </w:rPr>
-        </w:r>
-        <w:r>
-          <w:rPr>
+            <w:sz w:val="24"/>
+            <w:szCs w:val="24"/>
+          </w:rPr>
+        </w:r>
+        <w:r>
+          <w:rPr>
+            <w:rFonts w:cstheme="minorHAnsi"/>
             <w:noProof/>
             <w:webHidden/>
+            <w:sz w:val="24"/>
+            <w:szCs w:val="24"/>
           </w:rPr>
           <w:fldChar w:fldCharType="separate"/>
         </w:r>
         <w:r>
           <w:rPr>
+            <w:rFonts w:cstheme="minorHAnsi"/>
             <w:noProof/>
             <w:webHidden/>
+            <w:sz w:val="24"/>
+            <w:szCs w:val="24"/>
           </w:rPr>
           <w:t>8</w:t>
         </w:r>
         <w:r>
           <w:rPr>
+            <w:rFonts w:cstheme="minorHAnsi"/>
             <w:noProof/>
             <w:webHidden/>
+            <w:sz w:val="24"/>
+            <w:szCs w:val="24"/>
           </w:rPr>
           <w:fldChar w:fldCharType="end"/>
         </w:r>
@@ -1077,6 +1284,11 @@
         <w:jc w:val="center"/>
       </w:pPr>
       <w:r>
+        <w:rPr>
+          <w:rFonts w:cstheme="minorHAnsi"/>
+          <w:sz w:val="24"/>
+          <w:szCs w:val="24"/>
+        </w:rPr>
         <w:fldChar w:fldCharType="end"/>
       </w:r>
     </w:p>
@@ -1101,12 +1313,11 @@
     <w:p/>
     <w:p/>
     <w:p/>
-    <w:p/>
     <w:p>
       <w:pPr>
         <w:pStyle w:val="Titre1"/>
       </w:pPr>
-      <w:bookmarkStart w:id="0" w:name="_Toc152249116"/>
+      <w:bookmarkStart w:id="0" w:name="_Toc152264352"/>
       <w:r>
         <w:t>Remerciements</w:t>
       </w:r>
@@ -1114,32 +1325,82 @@
     </w:p>
     <w:p/>
     <w:p>
-      <w:r>
+      <w:pPr>
+        <w:rPr>
+          <w:sz w:val="24"/>
+          <w:szCs w:val="24"/>
+        </w:rPr>
+      </w:pPr>
+      <w:r>
+        <w:rPr>
+          <w:sz w:val="24"/>
+          <w:szCs w:val="24"/>
+        </w:rPr>
         <w:t xml:space="preserve">Nous tenons à remercier nos professeurs Caroline COVAS et Benjamin HELLOUIN </w:t>
       </w:r>
       <w:r>
+        <w:rPr>
+          <w:sz w:val="24"/>
+          <w:szCs w:val="24"/>
+        </w:rPr>
         <w:t>DE MENIBUS</w:t>
       </w:r>
       <w:r>
+        <w:rPr>
+          <w:sz w:val="24"/>
+          <w:szCs w:val="24"/>
+        </w:rPr>
         <w:t xml:space="preserve"> pour leur précieuse aide durant tout notre projet</w:t>
       </w:r>
       <w:r>
+        <w:rPr>
+          <w:sz w:val="24"/>
+          <w:szCs w:val="24"/>
+        </w:rPr>
         <w:t xml:space="preserve">. </w:t>
       </w:r>
     </w:p>
     <w:p>
-      <w:r>
+      <w:pPr>
+        <w:rPr>
+          <w:sz w:val="24"/>
+          <w:szCs w:val="24"/>
+        </w:rPr>
+      </w:pPr>
+      <w:r>
+        <w:rPr>
+          <w:sz w:val="24"/>
+          <w:szCs w:val="24"/>
+        </w:rPr>
         <w:t>Nous remercions aussi les élèves des groupes 1E et 1F qui ont apporté des critiques constructives nous permettant d’améliorer le site.</w:t>
       </w:r>
     </w:p>
     <w:p>
-      <w:r>
+      <w:pPr>
+        <w:rPr>
+          <w:sz w:val="24"/>
+          <w:szCs w:val="24"/>
+        </w:rPr>
+      </w:pPr>
+      <w:r>
+        <w:rPr>
+          <w:sz w:val="24"/>
+          <w:szCs w:val="24"/>
+        </w:rPr>
         <w:t>Enfin nous remercions les personnes extérieures qui ont participé au projet en donnant leur nom pour faire partie de notre équipe d’enseignement</w:t>
       </w:r>
       <w:r>
+        <w:rPr>
+          <w:sz w:val="24"/>
+          <w:szCs w:val="24"/>
+        </w:rPr>
         <w:t>, ainsi que ceux qui ont simplement donné leur avis sur le site afin de l’améliorer le plus possible</w:t>
       </w:r>
       <w:r>
+        <w:rPr>
+          <w:sz w:val="24"/>
+          <w:szCs w:val="24"/>
+        </w:rPr>
         <w:t>.</w:t>
       </w:r>
     </w:p>
@@ -1172,7 +1433,7 @@
       <w:pPr>
         <w:pStyle w:val="Titre1"/>
       </w:pPr>
-      <w:bookmarkStart w:id="1" w:name="_Toc152249117"/>
+      <w:bookmarkStart w:id="1" w:name="_Toc152264353"/>
       <w:r>
         <w:t>Introduction</w:t>
       </w:r>
@@ -1180,70 +1441,219 @@
     </w:p>
     <w:p/>
     <w:p>
-      <w:r>
+      <w:pPr>
+        <w:rPr>
+          <w:sz w:val="24"/>
+          <w:szCs w:val="24"/>
+        </w:rPr>
+      </w:pPr>
+      <w:r>
+        <w:rPr>
+          <w:sz w:val="24"/>
+          <w:szCs w:val="24"/>
+        </w:rPr>
         <w:t xml:space="preserve">Ce document est le rapport concernant la création de l’école The Change </w:t>
       </w:r>
       <w:proofErr w:type="spellStart"/>
       <w:r>
+        <w:rPr>
+          <w:sz w:val="24"/>
+          <w:szCs w:val="24"/>
+        </w:rPr>
         <w:t>Catalysts</w:t>
       </w:r>
       <w:proofErr w:type="spellEnd"/>
       <w:r>
+        <w:rPr>
+          <w:sz w:val="24"/>
+          <w:szCs w:val="24"/>
+        </w:rPr>
         <w:t xml:space="preserve"> dans le cadre du projet </w:t>
       </w:r>
       <w:hyperlink r:id="rId10" w:history="1">
         <w:r>
           <w:rPr>
             <w:rStyle w:val="Lienhypertexte"/>
+            <w:sz w:val="24"/>
+            <w:szCs w:val="24"/>
           </w:rPr>
           <w:t>S106-Découverte de l’environnement économique et écologique</w:t>
         </w:r>
       </w:hyperlink>
       <w:r>
+        <w:rPr>
+          <w:sz w:val="24"/>
+          <w:szCs w:val="24"/>
+        </w:rPr>
         <w:t>.</w:t>
       </w:r>
     </w:p>
     <w:p>
-      <w:r>
+      <w:pPr>
+        <w:rPr>
+          <w:sz w:val="24"/>
+          <w:szCs w:val="24"/>
+        </w:rPr>
+      </w:pPr>
+      <w:r>
+        <w:rPr>
+          <w:sz w:val="24"/>
+          <w:szCs w:val="24"/>
+        </w:rPr>
         <w:t>Il contient toutes les sources nécessaires pour le projet, les choix effectués quant aux couleurs, logos et autres images.</w:t>
       </w:r>
     </w:p>
     <w:p>
-      <w:r>
+      <w:pPr>
+        <w:rPr>
+          <w:sz w:val="24"/>
+          <w:szCs w:val="24"/>
+        </w:rPr>
+      </w:pPr>
+      <w:r>
+        <w:rPr>
+          <w:sz w:val="24"/>
+          <w:szCs w:val="24"/>
+        </w:rPr>
         <w:t>Il contient aussi le compte rendu des différentes validations W3C pour les pages HTML et CSS.</w:t>
       </w:r>
     </w:p>
     <w:p>
-      <w:r>
+      <w:pPr>
+        <w:rPr>
+          <w:sz w:val="24"/>
+          <w:szCs w:val="24"/>
+        </w:rPr>
+      </w:pPr>
+      <w:r>
+        <w:rPr>
+          <w:sz w:val="24"/>
+          <w:szCs w:val="24"/>
+        </w:rPr>
         <w:t>Enfin, il rend compte des différentes étapes du projet et de son organisation.</w:t>
       </w:r>
     </w:p>
-    <w:p/>
-    <w:p>
-      <w:r>
+    <w:p>
+      <w:pPr>
+        <w:rPr>
+          <w:sz w:val="24"/>
+          <w:szCs w:val="24"/>
+        </w:rPr>
+      </w:pPr>
+    </w:p>
+    <w:p>
+      <w:pPr>
+        <w:rPr>
+          <w:sz w:val="24"/>
+          <w:szCs w:val="24"/>
+        </w:rPr>
+      </w:pPr>
+      <w:r>
+        <w:rPr>
+          <w:sz w:val="24"/>
+          <w:szCs w:val="24"/>
+        </w:rPr>
         <w:t>Notre site comporte quatre pages HTML</w:t>
       </w:r>
       <w:r>
-        <w:t xml:space="preserve"> auxquelles sont associées trois pages CSS. La répartition </w:t>
-      </w:r>
-      <w:r>
+        <w:rPr>
+          <w:sz w:val="24"/>
+          <w:szCs w:val="24"/>
+        </w:rPr>
+        <w:t xml:space="preserve"> auxquelles sont associées </w:t>
+      </w:r>
+      <w:r>
+        <w:rPr>
+          <w:sz w:val="24"/>
+          <w:szCs w:val="24"/>
+        </w:rPr>
+        <w:t>six</w:t>
+      </w:r>
+      <w:r>
+        <w:rPr>
+          <w:sz w:val="24"/>
+          <w:szCs w:val="24"/>
+        </w:rPr>
+        <w:t xml:space="preserve"> pages CSS. La répartition </w:t>
+      </w:r>
+      <w:r>
+        <w:rPr>
+          <w:sz w:val="24"/>
+          <w:szCs w:val="24"/>
+        </w:rPr>
         <w:t xml:space="preserve">de ce travail </w:t>
       </w:r>
       <w:r>
+        <w:rPr>
+          <w:sz w:val="24"/>
+          <w:szCs w:val="24"/>
+        </w:rPr>
         <w:t>peut être trouvée page 7</w:t>
       </w:r>
       <w:r>
+        <w:rPr>
+          <w:sz w:val="24"/>
+          <w:szCs w:val="24"/>
+        </w:rPr>
         <w:t>.</w:t>
       </w:r>
     </w:p>
     <w:p>
-      <w:r>
-        <w:t>Le site contient une page d’accueil présentant notre école, une page décrivant les formations proposées ainsi que leurs professeurs responsables. Une troisième page de contact contient les informations utiles sur l’école (carte des lieux, mail…) ainsi qu’un formulaire pour candidater à une formation. Enfin une page de déguisement sert à accéder à notre site grâce à un mot de passe</w:t>
-      </w:r>
-      <w:r>
+      <w:pPr>
+        <w:rPr>
+          <w:sz w:val="24"/>
+          <w:szCs w:val="24"/>
+        </w:rPr>
+      </w:pPr>
+      <w:r>
+        <w:rPr>
+          <w:sz w:val="24"/>
+          <w:szCs w:val="24"/>
+        </w:rPr>
+        <w:t xml:space="preserve">Le site contient une page d’accueil présentant notre école, une page décrivant les formations proposées ainsi que leurs professeurs responsables. </w:t>
+      </w:r>
+    </w:p>
+    <w:p>
+      <w:pPr>
+        <w:rPr>
+          <w:sz w:val="24"/>
+          <w:szCs w:val="24"/>
+        </w:rPr>
+      </w:pPr>
+      <w:r>
+        <w:rPr>
+          <w:sz w:val="24"/>
+          <w:szCs w:val="24"/>
+        </w:rPr>
+        <w:t xml:space="preserve">Une troisième page de contact contient les informations utiles sur l’école (carte des lieux, mail…) ainsi qu’un formulaire pour candidater à une formation. </w:t>
+      </w:r>
+    </w:p>
+    <w:p>
+      <w:pPr>
+        <w:rPr>
+          <w:sz w:val="24"/>
+          <w:szCs w:val="24"/>
+        </w:rPr>
+      </w:pPr>
+      <w:r>
+        <w:rPr>
+          <w:sz w:val="24"/>
+          <w:szCs w:val="24"/>
+        </w:rPr>
+        <w:t>Enfin une page de déguisement sert à accéder à notre site grâce à un mot de passe</w:t>
+      </w:r>
+      <w:r>
+        <w:rPr>
+          <w:sz w:val="24"/>
+          <w:szCs w:val="24"/>
+        </w:rPr>
         <w:t>, le but principal étant de renverser le gouvernement en place</w:t>
       </w:r>
       <w:r>
+        <w:rPr>
+          <w:sz w:val="24"/>
+          <w:szCs w:val="24"/>
+        </w:rPr>
         <w:t>.</w:t>
       </w:r>
     </w:p>
@@ -1252,12 +1662,16 @@
         <w:rPr>
           <w:b/>
           <w:bCs/>
+          <w:sz w:val="24"/>
+          <w:szCs w:val="24"/>
         </w:rPr>
       </w:pPr>
       <w:r>
         <w:rPr>
           <w:b/>
           <w:bCs/>
+          <w:sz w:val="24"/>
+          <w:szCs w:val="24"/>
         </w:rPr>
         <w:t>N’oubliez pas, freed0m est la clé</w:t>
       </w:r>
@@ -1265,6 +1679,8 @@
         <w:rPr>
           <w:b/>
           <w:bCs/>
+          <w:sz w:val="24"/>
+          <w:szCs w:val="24"/>
         </w:rPr>
         <w:t>.</w:t>
       </w:r>
@@ -1282,14 +1698,11 @@
     <w:p/>
     <w:p/>
     <w:p/>
-    <w:p/>
-    <w:p/>
-    <w:p/>
     <w:p>
       <w:pPr>
         <w:pStyle w:val="Titre1"/>
       </w:pPr>
-      <w:bookmarkStart w:id="2" w:name="_Toc152249118"/>
+      <w:bookmarkStart w:id="2" w:name="_Toc152264354"/>
       <w:r>
         <w:t>Identité visuelle</w:t>
       </w:r>
@@ -1297,82 +1710,181 @@
     </w:p>
     <w:p/>
     <w:p>
-      <w:r>
+      <w:pPr>
+        <w:rPr>
+          <w:sz w:val="24"/>
+          <w:szCs w:val="24"/>
+        </w:rPr>
+      </w:pPr>
+      <w:r>
+        <w:rPr>
+          <w:sz w:val="24"/>
+          <w:szCs w:val="24"/>
+        </w:rPr>
         <w:t xml:space="preserve">Nous avons choisi </w:t>
       </w:r>
       <w:r>
+        <w:rPr>
+          <w:sz w:val="24"/>
+          <w:szCs w:val="24"/>
+        </w:rPr>
         <w:t>deux</w:t>
       </w:r>
       <w:r>
+        <w:rPr>
+          <w:sz w:val="24"/>
+          <w:szCs w:val="24"/>
+        </w:rPr>
         <w:t xml:space="preserve"> couleurs principales</w:t>
       </w:r>
       <w:r>
+        <w:rPr>
+          <w:sz w:val="24"/>
+          <w:szCs w:val="24"/>
+        </w:rPr>
         <w:t> ;</w:t>
       </w:r>
       <w:r>
+        <w:rPr>
+          <w:sz w:val="24"/>
+          <w:szCs w:val="24"/>
+        </w:rPr>
         <w:t xml:space="preserve"> une teinte rouge (#D1001F)</w:t>
       </w:r>
       <w:r>
+        <w:rPr>
+          <w:sz w:val="24"/>
+          <w:szCs w:val="24"/>
+        </w:rPr>
         <w:t xml:space="preserve"> et </w:t>
       </w:r>
       <w:proofErr w:type="gramStart"/>
       <w:r>
+        <w:rPr>
+          <w:sz w:val="24"/>
+          <w:szCs w:val="24"/>
+        </w:rPr>
         <w:t>une autre cyan</w:t>
       </w:r>
       <w:proofErr w:type="gramEnd"/>
       <w:r>
+        <w:rPr>
+          <w:sz w:val="24"/>
+          <w:szCs w:val="24"/>
+        </w:rPr>
         <w:t xml:space="preserve"> (#9BD4E6) qui ont été utilisées pour la totalité des bandeaux d’en tête et de </w:t>
       </w:r>
       <w:r>
+        <w:rPr>
+          <w:sz w:val="24"/>
+          <w:szCs w:val="24"/>
+        </w:rPr>
         <w:t>pied</w:t>
       </w:r>
       <w:r>
+        <w:rPr>
+          <w:sz w:val="24"/>
+          <w:szCs w:val="24"/>
+        </w:rPr>
         <w:t xml:space="preserve"> de page</w:t>
       </w:r>
       <w:r>
+        <w:rPr>
+          <w:sz w:val="24"/>
+          <w:szCs w:val="24"/>
+        </w:rPr>
         <w:t>, ainsi que pour le logo de l’école.</w:t>
       </w:r>
     </w:p>
     <w:p>
-      <w:r>
+      <w:pPr>
+        <w:rPr>
+          <w:sz w:val="24"/>
+          <w:szCs w:val="24"/>
+        </w:rPr>
+      </w:pPr>
+      <w:r>
+        <w:rPr>
+          <w:sz w:val="24"/>
+          <w:szCs w:val="24"/>
+        </w:rPr>
         <w:t>Le slogan</w:t>
       </w:r>
       <w:r>
+        <w:rPr>
+          <w:sz w:val="24"/>
+          <w:szCs w:val="24"/>
+        </w:rPr>
         <w:t xml:space="preserve"> “</w:t>
       </w:r>
       <w:proofErr w:type="spellStart"/>
       <w:r>
+        <w:rPr>
+          <w:sz w:val="24"/>
+          <w:szCs w:val="24"/>
+        </w:rPr>
         <w:t>Where</w:t>
       </w:r>
       <w:proofErr w:type="spellEnd"/>
       <w:r>
+        <w:rPr>
+          <w:sz w:val="24"/>
+          <w:szCs w:val="24"/>
+        </w:rPr>
         <w:t xml:space="preserve"> </w:t>
       </w:r>
       <w:proofErr w:type="spellStart"/>
       <w:r>
+        <w:rPr>
+          <w:sz w:val="24"/>
+          <w:szCs w:val="24"/>
+        </w:rPr>
         <w:t>Hopes</w:t>
       </w:r>
       <w:proofErr w:type="spellEnd"/>
       <w:r>
-        <w:t xml:space="preserve"> Fuels Change” est présent </w:t>
-      </w:r>
-      <w:r>
-        <w:t>en dessous du nom de notre école sur toutes les pages.</w:t>
-      </w:r>
-    </w:p>
-    <w:p>
-      <w:r>
+        <w:rPr>
+          <w:sz w:val="24"/>
+          <w:szCs w:val="24"/>
+        </w:rPr>
+        <w:t xml:space="preserve"> Fuels Change” est présent en dessous du nom de notre école sur toutes les pages.</w:t>
+      </w:r>
+    </w:p>
+    <w:p>
+      <w:pPr>
+        <w:rPr>
+          <w:sz w:val="24"/>
+          <w:szCs w:val="24"/>
+        </w:rPr>
+      </w:pPr>
+      <w:r>
+        <w:rPr>
+          <w:sz w:val="24"/>
+          <w:szCs w:val="24"/>
+        </w:rPr>
         <w:t>Deux polices d’écriture ont été choisies, une pour les titres et une autre pour les paragraphes.</w:t>
       </w:r>
     </w:p>
     <w:p>
-      <w:r>
+      <w:pPr>
+        <w:rPr>
+          <w:sz w:val="24"/>
+          <w:szCs w:val="24"/>
+        </w:rPr>
+      </w:pPr>
+      <w:r>
+        <w:rPr>
+          <w:sz w:val="24"/>
+          <w:szCs w:val="24"/>
+        </w:rPr>
         <w:t xml:space="preserve">Pour les titres, nous avons sélectionné la police </w:t>
       </w:r>
       <w:hyperlink r:id="rId11" w:history="1">
         <w:r>
           <w:rPr>
             <w:rStyle w:val="Lienhypertexte"/>
+            <w:sz w:val="24"/>
+            <w:szCs w:val="24"/>
           </w:rPr>
           <w:t xml:space="preserve">DO </w:t>
         </w:r>
@@ -1380,6 +1892,8 @@
         <w:r>
           <w:rPr>
             <w:rStyle w:val="Lienhypertexte"/>
+            <w:sz w:val="24"/>
+            <w:szCs w:val="24"/>
           </w:rPr>
           <w:t>Futuristic</w:t>
         </w:r>
@@ -1387,16 +1901,32 @@
         <w:r>
           <w:rPr>
             <w:rStyle w:val="Lienhypertexte"/>
+            <w:sz w:val="24"/>
+            <w:szCs w:val="24"/>
           </w:rPr>
           <w:t xml:space="preserve"> Font Family</w:t>
         </w:r>
       </w:hyperlink>
       <w:r>
+        <w:rPr>
+          <w:sz w:val="24"/>
+          <w:szCs w:val="24"/>
+        </w:rPr>
         <w:t xml:space="preserve"> en mode normal.</w:t>
       </w:r>
     </w:p>
     <w:p>
-      <w:r>
+      <w:pPr>
+        <w:rPr>
+          <w:sz w:val="24"/>
+          <w:szCs w:val="24"/>
+        </w:rPr>
+      </w:pPr>
+      <w:r>
+        <w:rPr>
+          <w:sz w:val="24"/>
+          <w:szCs w:val="24"/>
+        </w:rPr>
         <w:t xml:space="preserve">Pour les paragraphes, nous avons choisi la police </w:t>
       </w:r>
       <w:hyperlink r:id="rId12" w:history="1">
@@ -1404,60 +1934,130 @@
         <w:r>
           <w:rPr>
             <w:rStyle w:val="Lienhypertexte"/>
+            <w:sz w:val="24"/>
+            <w:szCs w:val="24"/>
           </w:rPr>
           <w:t>Nunito</w:t>
         </w:r>
         <w:proofErr w:type="spellEnd"/>
       </w:hyperlink>
       <w:r>
+        <w:rPr>
+          <w:sz w:val="24"/>
+          <w:szCs w:val="24"/>
+        </w:rPr>
         <w:t xml:space="preserve"> en mode normal.</w:t>
       </w:r>
     </w:p>
     <w:p>
-      <w:r>
+      <w:pPr>
+        <w:rPr>
+          <w:sz w:val="24"/>
+          <w:szCs w:val="24"/>
+        </w:rPr>
+      </w:pPr>
+      <w:r>
+        <w:rPr>
+          <w:sz w:val="24"/>
+          <w:szCs w:val="24"/>
+        </w:rPr>
         <w:t xml:space="preserve">Nous </w:t>
       </w:r>
       <w:r>
+        <w:rPr>
+          <w:sz w:val="24"/>
+          <w:szCs w:val="24"/>
+        </w:rPr>
         <w:t>avons créé</w:t>
       </w:r>
       <w:r>
+        <w:rPr>
+          <w:sz w:val="24"/>
+          <w:szCs w:val="24"/>
+        </w:rPr>
         <w:t xml:space="preserve"> notre propre logo pour l’école, qui contient les deux couleurs principales ainsi que le nom</w:t>
       </w:r>
       <w:r>
+        <w:rPr>
+          <w:sz w:val="24"/>
+          <w:szCs w:val="24"/>
+        </w:rPr>
         <w:t xml:space="preserve"> de l’entreprise</w:t>
       </w:r>
       <w:r>
+        <w:rPr>
+          <w:sz w:val="24"/>
+          <w:szCs w:val="24"/>
+        </w:rPr>
         <w:t>.</w:t>
       </w:r>
       <w:r>
+        <w:rPr>
+          <w:sz w:val="24"/>
+          <w:szCs w:val="24"/>
+        </w:rPr>
         <w:t xml:space="preserve"> Ce logo est présent sur toutes nos pages ainsi que sur ce rapport.</w:t>
       </w:r>
     </w:p>
     <w:p>
-      <w:r>
+      <w:pPr>
+        <w:rPr>
+          <w:sz w:val="24"/>
+          <w:szCs w:val="24"/>
+        </w:rPr>
+      </w:pPr>
+      <w:r>
+        <w:rPr>
+          <w:sz w:val="24"/>
+          <w:szCs w:val="24"/>
+        </w:rPr>
         <w:t>L’image de fond représente le bâtiment principal de l’école. Il ressemble à un hangar pour se fondre dans le décor du quartier industriel environnant.</w:t>
       </w:r>
     </w:p>
-    <w:p/>
-    <w:p>
-      <w:r>
+    <w:p>
+      <w:pPr>
+        <w:rPr>
+          <w:sz w:val="24"/>
+          <w:szCs w:val="24"/>
+        </w:rPr>
+      </w:pPr>
+    </w:p>
+    <w:p>
+      <w:pPr>
+        <w:rPr>
+          <w:sz w:val="24"/>
+          <w:szCs w:val="24"/>
+        </w:rPr>
+      </w:pPr>
+      <w:r>
+        <w:rPr>
+          <w:sz w:val="24"/>
+          <w:szCs w:val="24"/>
+        </w:rPr>
         <w:t>Nous avons choisi de nous inspirer</w:t>
       </w:r>
       <w:r>
-        <w:t xml:space="preserve"> du site de </w:t>
-      </w:r>
-      <w:r>
-        <w:t>l’</w:t>
+        <w:rPr>
+          <w:sz w:val="24"/>
+          <w:szCs w:val="24"/>
+        </w:rPr>
+        <w:t xml:space="preserve"> du site de l’</w:t>
       </w:r>
       <w:hyperlink r:id="rId13" w:history="1">
         <w:r>
           <w:rPr>
             <w:rStyle w:val="Lienhypertexte"/>
+            <w:sz w:val="24"/>
+            <w:szCs w:val="24"/>
           </w:rPr>
           <w:t>Ecole Polytechnique</w:t>
         </w:r>
       </w:hyperlink>
       <w:r>
+        <w:rPr>
+          <w:sz w:val="24"/>
+          <w:szCs w:val="24"/>
+        </w:rPr>
         <w:t xml:space="preserve"> pour trouver les idées et concevoir notre site.</w:t>
       </w:r>
     </w:p>
@@ -1475,13 +2075,11 @@
     <w:p/>
     <w:p/>
     <w:p/>
-    <w:p/>
-    <w:p/>
     <w:p>
       <w:pPr>
         <w:pStyle w:val="Titre1"/>
       </w:pPr>
-      <w:bookmarkStart w:id="3" w:name="_Toc152249119"/>
+      <w:bookmarkStart w:id="3" w:name="_Toc152264355"/>
       <w:r>
         <w:t>Ressources utilisées</w:t>
       </w:r>
@@ -1489,13 +2087,25 @@
     </w:p>
     <w:p/>
     <w:p>
-      <w:r>
+      <w:pPr>
+        <w:rPr>
+          <w:sz w:val="24"/>
+          <w:szCs w:val="24"/>
+        </w:rPr>
+      </w:pPr>
+      <w:r>
+        <w:rPr>
+          <w:sz w:val="24"/>
+          <w:szCs w:val="24"/>
+        </w:rPr>
         <w:t xml:space="preserve">La vidéo à inclure dans la page d’accueil peut être trouvée à l’adresse suivante : </w:t>
       </w:r>
       <w:hyperlink r:id="rId14" w:history="1">
         <w:r>
           <w:rPr>
             <w:rStyle w:val="Lienhypertexte"/>
+            <w:sz w:val="24"/>
+            <w:szCs w:val="24"/>
           </w:rPr>
           <w:t xml:space="preserve">The Change </w:t>
         </w:r>
@@ -1503,6 +2113,8 @@
         <w:r>
           <w:rPr>
             <w:rStyle w:val="Lienhypertexte"/>
+            <w:sz w:val="24"/>
+            <w:szCs w:val="24"/>
           </w:rPr>
           <w:t>Catalysts</w:t>
         </w:r>
@@ -1510,42 +2122,96 @@
         <w:r>
           <w:rPr>
             <w:rStyle w:val="Lienhypertexte"/>
+            <w:sz w:val="24"/>
+            <w:szCs w:val="24"/>
           </w:rPr>
           <w:t xml:space="preserve"> Vidéo</w:t>
         </w:r>
       </w:hyperlink>
     </w:p>
-    <w:p/>
-    <w:p>
-      <w:r>
+    <w:p>
+      <w:pPr>
+        <w:rPr>
+          <w:sz w:val="24"/>
+          <w:szCs w:val="24"/>
+        </w:rPr>
+      </w:pPr>
+    </w:p>
+    <w:p>
+      <w:pPr>
+        <w:rPr>
+          <w:sz w:val="24"/>
+          <w:szCs w:val="24"/>
+        </w:rPr>
+      </w:pPr>
+      <w:r>
+        <w:rPr>
+          <w:sz w:val="24"/>
+          <w:szCs w:val="24"/>
+        </w:rPr>
         <w:t>L’image de fond utilisée dans la page d’accueil et de formation provient du Hangar Y à Meudon</w:t>
       </w:r>
       <w:r>
+        <w:rPr>
+          <w:sz w:val="24"/>
+          <w:szCs w:val="24"/>
+        </w:rPr>
         <w:t>.</w:t>
       </w:r>
     </w:p>
     <w:p>
-      <w:r>
+      <w:pPr>
+        <w:rPr>
+          <w:sz w:val="24"/>
+          <w:szCs w:val="24"/>
+        </w:rPr>
+      </w:pPr>
+      <w:r>
+        <w:rPr>
+          <w:sz w:val="24"/>
+          <w:szCs w:val="24"/>
+        </w:rPr>
         <w:t xml:space="preserve">Elle peut être trouvée ici : </w:t>
       </w:r>
       <w:hyperlink r:id="rId15" w:history="1">
         <w:r>
           <w:rPr>
             <w:rStyle w:val="Lienhypertexte"/>
+            <w:sz w:val="24"/>
+            <w:szCs w:val="24"/>
           </w:rPr>
           <w:t>Hangar Y, Meudon</w:t>
         </w:r>
       </w:hyperlink>
     </w:p>
-    <w:p/>
-    <w:p>
-      <w:r>
+    <w:p>
+      <w:pPr>
+        <w:rPr>
+          <w:sz w:val="24"/>
+          <w:szCs w:val="24"/>
+        </w:rPr>
+      </w:pPr>
+    </w:p>
+    <w:p>
+      <w:pPr>
+        <w:rPr>
+          <w:sz w:val="24"/>
+          <w:szCs w:val="24"/>
+        </w:rPr>
+      </w:pPr>
+      <w:r>
+        <w:rPr>
+          <w:sz w:val="24"/>
+          <w:szCs w:val="24"/>
+        </w:rPr>
         <w:t xml:space="preserve">Nous nous sommes aidés d’un tutoriel de w3school pour la réalisation de la barre de navigation. Ce tutoriel peut être trouvé grâce à ce lien : </w:t>
       </w:r>
       <w:hyperlink r:id="rId16" w:history="1">
         <w:r>
           <w:rPr>
             <w:rStyle w:val="Lienhypertexte"/>
+            <w:sz w:val="24"/>
+            <w:szCs w:val="24"/>
           </w:rPr>
           <w:t xml:space="preserve">Horizontal </w:t>
         </w:r>
@@ -1553,56 +2219,164 @@
         <w:r>
           <w:rPr>
             <w:rStyle w:val="Lienhypertexte"/>
+            <w:sz w:val="24"/>
+            <w:szCs w:val="24"/>
           </w:rPr>
           <w:t>Navbar</w:t>
         </w:r>
         <w:proofErr w:type="spellEnd"/>
       </w:hyperlink>
     </w:p>
-    <w:p/>
-    <w:p>
-      <w:r>
-        <w:t xml:space="preserve">Les quatre sponsors présents dans le pied de page sont l’Ecole polytechnique (école), Papers </w:t>
+    <w:p>
+      <w:pPr>
+        <w:rPr>
+          <w:sz w:val="24"/>
+          <w:szCs w:val="24"/>
+        </w:rPr>
+      </w:pPr>
+    </w:p>
+    <w:p>
+      <w:pPr>
+        <w:rPr>
+          <w:sz w:val="24"/>
+          <w:szCs w:val="24"/>
+        </w:rPr>
+      </w:pPr>
+      <w:r>
+        <w:rPr>
+          <w:sz w:val="24"/>
+          <w:szCs w:val="24"/>
+        </w:rPr>
+        <w:t xml:space="preserve">Les </w:t>
+      </w:r>
+      <w:r>
+        <w:rPr>
+          <w:sz w:val="24"/>
+          <w:szCs w:val="24"/>
+        </w:rPr>
+        <w:t>cinq</w:t>
+      </w:r>
+      <w:r>
+        <w:rPr>
+          <w:sz w:val="24"/>
+          <w:szCs w:val="24"/>
+        </w:rPr>
+        <w:t xml:space="preserve"> sponsors présents dans le pied de page sont l’Ecole polytechnique (école), Papers </w:t>
       </w:r>
       <w:proofErr w:type="spellStart"/>
       <w:r>
+        <w:rPr>
+          <w:sz w:val="24"/>
+          <w:szCs w:val="24"/>
+        </w:rPr>
         <w:t>Please</w:t>
       </w:r>
       <w:proofErr w:type="spellEnd"/>
       <w:r>
+        <w:rPr>
+          <w:sz w:val="24"/>
+          <w:szCs w:val="24"/>
+        </w:rPr>
         <w:t xml:space="preserve"> (jeu), </w:t>
       </w:r>
       <w:proofErr w:type="spellStart"/>
       <w:r>
+        <w:rPr>
+          <w:sz w:val="24"/>
+          <w:szCs w:val="24"/>
+        </w:rPr>
         <w:t>Paradox</w:t>
       </w:r>
       <w:proofErr w:type="spellEnd"/>
       <w:r>
-        <w:t xml:space="preserve"> interactive (studio de publication de jeux vidéo) et Formula 1 (sport)</w:t>
-      </w:r>
-      <w:r>
+        <w:rPr>
+          <w:sz w:val="24"/>
+          <w:szCs w:val="24"/>
+        </w:rPr>
+        <w:t xml:space="preserve"> interactive (studio de publication de jeux vidéo)</w:t>
+      </w:r>
+      <w:r>
+        <w:rPr>
+          <w:sz w:val="24"/>
+          <w:szCs w:val="24"/>
+        </w:rPr>
+        <w:t>,</w:t>
+      </w:r>
+      <w:r>
+        <w:rPr>
+          <w:sz w:val="24"/>
+          <w:szCs w:val="24"/>
+        </w:rPr>
+        <w:t xml:space="preserve"> Formula 1 (sport)</w:t>
+      </w:r>
+      <w:r>
+        <w:rPr>
+          <w:sz w:val="24"/>
+          <w:szCs w:val="24"/>
+        </w:rPr>
+        <w:t xml:space="preserve"> et le site de l’école </w:t>
+      </w:r>
+      <w:proofErr w:type="spellStart"/>
+      <w:r>
+        <w:rPr>
+          <w:sz w:val="24"/>
+          <w:szCs w:val="24"/>
+        </w:rPr>
+        <w:t>Rixia</w:t>
+      </w:r>
+      <w:proofErr w:type="spellEnd"/>
+      <w:r>
+        <w:rPr>
+          <w:sz w:val="24"/>
+          <w:szCs w:val="24"/>
+        </w:rPr>
+        <w:t xml:space="preserve"> (projet web de Bohdan et Chadi)</w:t>
+      </w:r>
+      <w:r>
+        <w:rPr>
+          <w:sz w:val="24"/>
+          <w:szCs w:val="24"/>
+        </w:rPr>
         <w:t>.</w:t>
       </w:r>
     </w:p>
     <w:p>
-      <w:r>
+      <w:pPr>
+        <w:rPr>
+          <w:sz w:val="24"/>
+          <w:szCs w:val="24"/>
+        </w:rPr>
+      </w:pPr>
+      <w:r>
+        <w:rPr>
+          <w:sz w:val="24"/>
+          <w:szCs w:val="24"/>
+        </w:rPr>
         <w:t xml:space="preserve">Les liens des logos utilisés sont les suivants : </w:t>
       </w:r>
       <w:hyperlink r:id="rId17" w:history="1">
         <w:r>
           <w:rPr>
             <w:rStyle w:val="Lienhypertexte"/>
+            <w:sz w:val="24"/>
+            <w:szCs w:val="24"/>
           </w:rPr>
           <w:t>Polytechnique</w:t>
         </w:r>
       </w:hyperlink>
       <w:r>
+        <w:rPr>
+          <w:sz w:val="24"/>
+          <w:szCs w:val="24"/>
+        </w:rPr>
         <w:t xml:space="preserve">, </w:t>
       </w:r>
       <w:hyperlink r:id="rId18" w:history="1">
         <w:r>
           <w:rPr>
             <w:rStyle w:val="Lienhypertexte"/>
+            <w:sz w:val="24"/>
+            <w:szCs w:val="24"/>
           </w:rPr>
           <w:t xml:space="preserve">Papers </w:t>
         </w:r>
@@ -1610,12 +2384,18 @@
         <w:r>
           <w:rPr>
             <w:rStyle w:val="Lienhypertexte"/>
+            <w:sz w:val="24"/>
+            <w:szCs w:val="24"/>
           </w:rPr>
           <w:t>Please</w:t>
         </w:r>
         <w:proofErr w:type="spellEnd"/>
       </w:hyperlink>
       <w:r>
+        <w:rPr>
+          <w:sz w:val="24"/>
+          <w:szCs w:val="24"/>
+        </w:rPr>
         <w:t xml:space="preserve">, </w:t>
       </w:r>
       <w:hyperlink r:id="rId19" w:history="1">
@@ -1623,6 +2403,8 @@
         <w:r>
           <w:rPr>
             <w:rStyle w:val="Lienhypertexte"/>
+            <w:sz w:val="24"/>
+            <w:szCs w:val="24"/>
           </w:rPr>
           <w:t>Paradox</w:t>
         </w:r>
@@ -1630,124 +2412,209 @@
         <w:r>
           <w:rPr>
             <w:rStyle w:val="Lienhypertexte"/>
+            <w:sz w:val="24"/>
+            <w:szCs w:val="24"/>
           </w:rPr>
           <w:t xml:space="preserve"> Interactive</w:t>
         </w:r>
       </w:hyperlink>
       <w:r>
+        <w:rPr>
+          <w:sz w:val="24"/>
+          <w:szCs w:val="24"/>
+        </w:rPr>
         <w:t xml:space="preserve"> et </w:t>
       </w:r>
       <w:hyperlink r:id="rId20" w:history="1">
         <w:r>
           <w:rPr>
             <w:rStyle w:val="Lienhypertexte"/>
+            <w:sz w:val="24"/>
+            <w:szCs w:val="24"/>
           </w:rPr>
           <w:t>Formula 1</w:t>
         </w:r>
       </w:hyperlink>
     </w:p>
-    <w:p/>
-    <w:p>
-      <w:r>
+    <w:p>
+      <w:pPr>
+        <w:rPr>
+          <w:sz w:val="24"/>
+          <w:szCs w:val="24"/>
+        </w:rPr>
+      </w:pPr>
+    </w:p>
+    <w:p>
+      <w:pPr>
+        <w:rPr>
+          <w:sz w:val="24"/>
+          <w:szCs w:val="24"/>
+        </w:rPr>
+      </w:pPr>
+      <w:r>
+        <w:rPr>
+          <w:sz w:val="24"/>
+          <w:szCs w:val="24"/>
+        </w:rPr>
         <w:t xml:space="preserve">Les images servant à représenter nos différents cours sont disponibles ici : </w:t>
       </w:r>
       <w:hyperlink r:id="rId21" w:history="1">
         <w:r>
           <w:rPr>
             <w:rStyle w:val="Lienhypertexte"/>
+            <w:sz w:val="24"/>
+            <w:szCs w:val="24"/>
           </w:rPr>
           <w:t>Cours 1</w:t>
         </w:r>
       </w:hyperlink>
       <w:r>
+        <w:rPr>
+          <w:sz w:val="24"/>
+          <w:szCs w:val="24"/>
+        </w:rPr>
         <w:t xml:space="preserve">, </w:t>
       </w:r>
       <w:hyperlink r:id="rId22" w:history="1">
         <w:r>
           <w:rPr>
             <w:rStyle w:val="Lienhypertexte"/>
+            <w:sz w:val="24"/>
+            <w:szCs w:val="24"/>
           </w:rPr>
           <w:t>Cours 2</w:t>
         </w:r>
       </w:hyperlink>
       <w:r>
+        <w:rPr>
+          <w:sz w:val="24"/>
+          <w:szCs w:val="24"/>
+        </w:rPr>
         <w:t xml:space="preserve">, </w:t>
       </w:r>
       <w:hyperlink r:id="rId23" w:history="1">
         <w:r>
           <w:rPr>
             <w:rStyle w:val="Lienhypertexte"/>
+            <w:sz w:val="24"/>
+            <w:szCs w:val="24"/>
           </w:rPr>
           <w:t>Cours 3</w:t>
         </w:r>
       </w:hyperlink>
       <w:r>
+        <w:rPr>
+          <w:sz w:val="24"/>
+          <w:szCs w:val="24"/>
+        </w:rPr>
         <w:t xml:space="preserve">, </w:t>
       </w:r>
       <w:hyperlink r:id="rId24" w:history="1">
         <w:r>
           <w:rPr>
             <w:rStyle w:val="Lienhypertexte"/>
+            <w:sz w:val="24"/>
+            <w:szCs w:val="24"/>
           </w:rPr>
           <w:t>Cours 4</w:t>
         </w:r>
       </w:hyperlink>
       <w:r>
+        <w:rPr>
+          <w:sz w:val="24"/>
+          <w:szCs w:val="24"/>
+        </w:rPr>
         <w:t xml:space="preserve">, </w:t>
       </w:r>
       <w:hyperlink r:id="rId25" w:history="1">
         <w:r>
           <w:rPr>
             <w:rStyle w:val="Lienhypertexte"/>
+            <w:sz w:val="24"/>
+            <w:szCs w:val="24"/>
           </w:rPr>
           <w:t>Cours 5</w:t>
         </w:r>
       </w:hyperlink>
       <w:r>
+        <w:rPr>
+          <w:sz w:val="24"/>
+          <w:szCs w:val="24"/>
+        </w:rPr>
         <w:t xml:space="preserve">. </w:t>
       </w:r>
     </w:p>
     <w:p>
-      <w:r>
+      <w:pPr>
+        <w:rPr>
+          <w:sz w:val="24"/>
+          <w:szCs w:val="24"/>
+        </w:rPr>
+      </w:pPr>
+      <w:r>
+        <w:rPr>
+          <w:sz w:val="24"/>
+          <w:szCs w:val="24"/>
+        </w:rPr>
         <w:t xml:space="preserve">De même pour les spécialités : </w:t>
       </w:r>
       <w:hyperlink r:id="rId26" w:history="1">
         <w:r>
           <w:rPr>
             <w:rStyle w:val="Lienhypertexte"/>
+            <w:sz w:val="24"/>
+            <w:szCs w:val="24"/>
           </w:rPr>
           <w:t>Spécialité 1</w:t>
         </w:r>
       </w:hyperlink>
       <w:r>
+        <w:rPr>
+          <w:sz w:val="24"/>
+          <w:szCs w:val="24"/>
+        </w:rPr>
         <w:t xml:space="preserve">, </w:t>
       </w:r>
       <w:hyperlink r:id="rId27" w:history="1">
         <w:r>
           <w:rPr>
             <w:rStyle w:val="Lienhypertexte"/>
+            <w:sz w:val="24"/>
+            <w:szCs w:val="24"/>
           </w:rPr>
           <w:t>Spécialité 2</w:t>
         </w:r>
       </w:hyperlink>
       <w:r>
+        <w:rPr>
+          <w:sz w:val="24"/>
+          <w:szCs w:val="24"/>
+        </w:rPr>
         <w:t xml:space="preserve">, </w:t>
       </w:r>
       <w:hyperlink r:id="rId28" w:history="1">
         <w:r>
           <w:rPr>
             <w:rStyle w:val="Lienhypertexte"/>
+            <w:sz w:val="24"/>
+            <w:szCs w:val="24"/>
           </w:rPr>
           <w:t>Spécialité 3</w:t>
         </w:r>
       </w:hyperlink>
       <w:r>
+        <w:rPr>
+          <w:sz w:val="24"/>
+          <w:szCs w:val="24"/>
+        </w:rPr>
         <w:t xml:space="preserve">, </w:t>
       </w:r>
       <w:hyperlink r:id="rId29" w:history="1">
         <w:r>
           <w:rPr>
             <w:rStyle w:val="Lienhypertexte"/>
+            <w:sz w:val="24"/>
+            <w:szCs w:val="24"/>
           </w:rPr>
           <w:t>Spécialité 4</w:t>
         </w:r>
@@ -1764,14 +2631,11 @@
     <w:p/>
     <w:p/>
     <w:p/>
-    <w:p/>
-    <w:p/>
-    <w:p/>
     <w:p>
       <w:pPr>
         <w:pStyle w:val="Titre1"/>
       </w:pPr>
-      <w:bookmarkStart w:id="4" w:name="_Toc152249120"/>
+      <w:bookmarkStart w:id="4" w:name="_Toc152264356"/>
       <w:r>
         <w:t>Validation W3C</w:t>
       </w:r>
@@ -1779,44 +2643,110 @@
     </w:p>
     <w:p/>
     <w:p>
-      <w:r>
+      <w:pPr>
+        <w:rPr>
+          <w:sz w:val="24"/>
+          <w:szCs w:val="24"/>
+        </w:rPr>
+      </w:pPr>
+      <w:r>
+        <w:rPr>
+          <w:sz w:val="24"/>
+          <w:szCs w:val="24"/>
+        </w:rPr>
         <w:t xml:space="preserve">La validation aux normes W3C </w:t>
       </w:r>
       <w:r>
+        <w:rPr>
+          <w:sz w:val="24"/>
+          <w:szCs w:val="24"/>
+        </w:rPr>
         <w:t>a</w:t>
       </w:r>
       <w:r>
+        <w:rPr>
+          <w:sz w:val="24"/>
+          <w:szCs w:val="24"/>
+        </w:rPr>
         <w:t xml:space="preserve"> été effectuée </w:t>
       </w:r>
       <w:r>
+        <w:rPr>
+          <w:sz w:val="24"/>
+          <w:szCs w:val="24"/>
+        </w:rPr>
         <w:t>et les erreurs ont toutes été corrigées pour les fichiers accueil.html, cours.html</w:t>
       </w:r>
       <w:r>
-        <w:t>, accueil.css et cours.css</w:t>
-      </w:r>
-      <w:r>
-        <w:t>.</w:t>
-      </w:r>
-      <w:r>
-        <w:t xml:space="preserve"> De même pour la page contacts.html</w:t>
-      </w:r>
-    </w:p>
-    <w:p>
-      <w:r>
-        <w:t xml:space="preserve">Ces pages </w:t>
-      </w:r>
-      <w:r>
-        <w:t>sont</w:t>
-      </w:r>
-      <w:r>
-        <w:t xml:space="preserve"> donc aux normes.</w:t>
-      </w:r>
-    </w:p>
-    <w:p>
-      <w:r>
+        <w:rPr>
+          <w:sz w:val="24"/>
+          <w:szCs w:val="24"/>
+        </w:rPr>
+        <w:t>, accueil.css</w:t>
+      </w:r>
+      <w:r>
+        <w:rPr>
+          <w:sz w:val="24"/>
+          <w:szCs w:val="24"/>
+        </w:rPr>
+        <w:t xml:space="preserve">, </w:t>
+      </w:r>
+      <w:r>
+        <w:rPr>
+          <w:sz w:val="24"/>
+          <w:szCs w:val="24"/>
+        </w:rPr>
+        <w:t>cours.css</w:t>
+      </w:r>
+      <w:r>
+        <w:rPr>
+          <w:sz w:val="24"/>
+          <w:szCs w:val="24"/>
+        </w:rPr>
+        <w:t>, header-footer.css, navbar.css</w:t>
+      </w:r>
+      <w:r>
+        <w:rPr>
+          <w:sz w:val="24"/>
+          <w:szCs w:val="24"/>
+        </w:rPr>
+        <w:t xml:space="preserve"> et polices-media.css. </w:t>
+      </w:r>
+    </w:p>
+    <w:p>
+      <w:pPr>
+        <w:rPr>
+          <w:sz w:val="24"/>
+          <w:szCs w:val="24"/>
+        </w:rPr>
+      </w:pPr>
+      <w:r>
+        <w:rPr>
+          <w:sz w:val="24"/>
+          <w:szCs w:val="24"/>
+        </w:rPr>
+        <w:t>De même pour la page contacts.html</w:t>
+      </w:r>
+    </w:p>
+    <w:p>
+      <w:pPr>
+        <w:rPr>
+          <w:sz w:val="24"/>
+          <w:szCs w:val="24"/>
+        </w:rPr>
+      </w:pPr>
+      <w:r>
+        <w:rPr>
+          <w:sz w:val="24"/>
+          <w:szCs w:val="24"/>
+        </w:rPr>
         <w:t>Une erreur subsiste sur la page PAGE-Deguisement.html et sur css-contacts.css</w:t>
       </w:r>
       <w:r>
+        <w:rPr>
+          <w:sz w:val="24"/>
+          <w:szCs w:val="24"/>
+        </w:rPr>
         <w:t xml:space="preserve"> même si la majorité ont été corrigées.</w:t>
       </w:r>
     </w:p>
@@ -1840,17 +2770,18 @@
     <w:p/>
     <w:p/>
     <w:p/>
-    <w:p/>
     <w:p>
       <w:pPr>
         <w:pStyle w:val="Titre1"/>
       </w:pPr>
     </w:p>
+    <w:p/>
+    <w:p/>
     <w:p>
       <w:pPr>
         <w:pStyle w:val="Titre1"/>
       </w:pPr>
-      <w:bookmarkStart w:id="5" w:name="_Toc152249121"/>
+      <w:bookmarkStart w:id="5" w:name="_Toc152264357"/>
       <w:r>
         <w:t>Répartition du travail</w:t>
       </w:r>
@@ -1858,138 +2789,349 @@
     </w:p>
     <w:p/>
     <w:p>
-      <w:r>
+      <w:pPr>
+        <w:rPr>
+          <w:sz w:val="24"/>
+          <w:szCs w:val="24"/>
+        </w:rPr>
+      </w:pPr>
+      <w:r>
+        <w:rPr>
+          <w:sz w:val="24"/>
+          <w:szCs w:val="24"/>
+        </w:rPr>
         <w:t xml:space="preserve">Le travail </w:t>
       </w:r>
       <w:r>
+        <w:rPr>
+          <w:sz w:val="24"/>
+          <w:szCs w:val="24"/>
+        </w:rPr>
         <w:t>a été effectué</w:t>
       </w:r>
       <w:r>
+        <w:rPr>
+          <w:sz w:val="24"/>
+          <w:szCs w:val="24"/>
+        </w:rPr>
         <w:t xml:space="preserve"> de la manière suivante ;</w:t>
       </w:r>
     </w:p>
     <w:p>
-      <w:r>
+      <w:pPr>
+        <w:rPr>
+          <w:sz w:val="24"/>
+          <w:szCs w:val="24"/>
+        </w:rPr>
+      </w:pPr>
+      <w:r>
+        <w:rPr>
+          <w:sz w:val="24"/>
+          <w:szCs w:val="24"/>
+        </w:rPr>
         <w:t xml:space="preserve">Scénario de l’école par </w:t>
       </w:r>
       <w:proofErr w:type="spellStart"/>
       <w:r>
+        <w:rPr>
+          <w:sz w:val="24"/>
+          <w:szCs w:val="24"/>
+        </w:rPr>
         <w:t>Zarif</w:t>
       </w:r>
       <w:proofErr w:type="spellEnd"/>
       <w:r>
-        <w:t xml:space="preserve"> AHNAF et</w:t>
-      </w:r>
-      <w:r>
-        <w:t xml:space="preserve"> Victor HENNEQUIN</w:t>
-      </w:r>
-    </w:p>
-    <w:p>
-      <w:r>
+        <w:rPr>
+          <w:sz w:val="24"/>
+          <w:szCs w:val="24"/>
+        </w:rPr>
+        <w:t xml:space="preserve"> AHNAF et Victor HENNEQUIN</w:t>
+      </w:r>
+    </w:p>
+    <w:p>
+      <w:pPr>
+        <w:rPr>
+          <w:sz w:val="24"/>
+          <w:szCs w:val="24"/>
+        </w:rPr>
+      </w:pPr>
+      <w:r>
+        <w:rPr>
+          <w:sz w:val="24"/>
+          <w:szCs w:val="24"/>
+        </w:rPr>
         <w:t xml:space="preserve">Création du logo de l’entreprise par </w:t>
       </w:r>
       <w:proofErr w:type="spellStart"/>
       <w:r>
+        <w:rPr>
+          <w:sz w:val="24"/>
+          <w:szCs w:val="24"/>
+        </w:rPr>
         <w:t>Zarif</w:t>
       </w:r>
       <w:proofErr w:type="spellEnd"/>
       <w:r>
+        <w:rPr>
+          <w:sz w:val="24"/>
+          <w:szCs w:val="24"/>
+        </w:rPr>
         <w:t xml:space="preserve"> AHNAF</w:t>
       </w:r>
     </w:p>
     <w:p>
-      <w:r>
-        <w:t>Création des pages accueil.html, accueil.css, cours.html, cours.css par Victor HENNEQUIN</w:t>
-      </w:r>
-    </w:p>
-    <w:p>
-      <w:r>
+      <w:pPr>
+        <w:rPr>
+          <w:sz w:val="24"/>
+          <w:szCs w:val="24"/>
+        </w:rPr>
+      </w:pPr>
+      <w:r>
+        <w:rPr>
+          <w:sz w:val="24"/>
+          <w:szCs w:val="24"/>
+        </w:rPr>
+        <w:t xml:space="preserve">Création des pages </w:t>
+      </w:r>
+      <w:r>
+        <w:rPr>
+          <w:sz w:val="24"/>
+          <w:szCs w:val="24"/>
+        </w:rPr>
+        <w:t>accueil.html, cours.html, accueil.css, cours.css, header-footer.css, navbar.css et polices-media.css</w:t>
+      </w:r>
+      <w:r>
+        <w:rPr>
+          <w:sz w:val="24"/>
+          <w:szCs w:val="24"/>
+        </w:rPr>
+        <w:t xml:space="preserve"> </w:t>
+      </w:r>
+      <w:r>
+        <w:rPr>
+          <w:sz w:val="24"/>
+          <w:szCs w:val="24"/>
+        </w:rPr>
+        <w:t>par Victor HENNEQUIN</w:t>
+      </w:r>
+    </w:p>
+    <w:p>
+      <w:pPr>
+        <w:rPr>
+          <w:sz w:val="24"/>
+          <w:szCs w:val="24"/>
+        </w:rPr>
+      </w:pPr>
+      <w:r>
+        <w:rPr>
+          <w:sz w:val="24"/>
+          <w:szCs w:val="24"/>
+        </w:rPr>
         <w:t>Création de</w:t>
       </w:r>
       <w:r>
+        <w:rPr>
+          <w:sz w:val="24"/>
+          <w:szCs w:val="24"/>
+        </w:rPr>
         <w:t>s</w:t>
       </w:r>
       <w:r>
+        <w:rPr>
+          <w:sz w:val="24"/>
+          <w:szCs w:val="24"/>
+        </w:rPr>
         <w:t xml:space="preserve"> page</w:t>
       </w:r>
       <w:r>
+        <w:rPr>
+          <w:sz w:val="24"/>
+          <w:szCs w:val="24"/>
+        </w:rPr>
         <w:t>s</w:t>
       </w:r>
       <w:r>
+        <w:rPr>
+          <w:sz w:val="24"/>
+          <w:szCs w:val="24"/>
+        </w:rPr>
         <w:t xml:space="preserve"> PAGE-Deguisement.html</w:t>
       </w:r>
       <w:r>
+        <w:rPr>
+          <w:sz w:val="24"/>
+          <w:szCs w:val="24"/>
+        </w:rPr>
         <w:t>, contacs.html, css-contacts.css</w:t>
       </w:r>
       <w:r>
+        <w:rPr>
+          <w:sz w:val="24"/>
+          <w:szCs w:val="24"/>
+        </w:rPr>
         <w:t xml:space="preserve"> par </w:t>
       </w:r>
       <w:proofErr w:type="spellStart"/>
       <w:r>
+        <w:rPr>
+          <w:sz w:val="24"/>
+          <w:szCs w:val="24"/>
+        </w:rPr>
         <w:t>Zarif</w:t>
       </w:r>
       <w:proofErr w:type="spellEnd"/>
       <w:r>
+        <w:rPr>
+          <w:sz w:val="24"/>
+          <w:szCs w:val="24"/>
+        </w:rPr>
         <w:t xml:space="preserve"> AHNAF</w:t>
       </w:r>
     </w:p>
     <w:p>
-      <w:r>
+      <w:pPr>
+        <w:rPr>
+          <w:sz w:val="24"/>
+          <w:szCs w:val="24"/>
+        </w:rPr>
+      </w:pPr>
+      <w:r>
+        <w:rPr>
+          <w:sz w:val="24"/>
+          <w:szCs w:val="24"/>
+        </w:rPr>
         <w:t>Rédaction des textes</w:t>
       </w:r>
       <w:r>
+        <w:rPr>
+          <w:sz w:val="24"/>
+          <w:szCs w:val="24"/>
+        </w:rPr>
         <w:t xml:space="preserve"> de présentation et du contenu des formations</w:t>
       </w:r>
       <w:r>
+        <w:rPr>
+          <w:sz w:val="24"/>
+          <w:szCs w:val="24"/>
+        </w:rPr>
         <w:t xml:space="preserve"> par Victor HENNEQUIN</w:t>
       </w:r>
     </w:p>
     <w:p>
-      <w:r>
+      <w:pPr>
+        <w:rPr>
+          <w:sz w:val="24"/>
+          <w:szCs w:val="24"/>
+        </w:rPr>
+      </w:pPr>
+      <w:r>
+        <w:rPr>
+          <w:sz w:val="24"/>
+          <w:szCs w:val="24"/>
+        </w:rPr>
         <w:t>Vérification finale des liens, intégration des pages au site et cohésion globale du site par Victor HENNEQUIN</w:t>
       </w:r>
     </w:p>
     <w:p>
-      <w:r>
+      <w:pPr>
+        <w:rPr>
+          <w:sz w:val="24"/>
+          <w:szCs w:val="24"/>
+        </w:rPr>
+      </w:pPr>
+      <w:r>
+        <w:rPr>
+          <w:sz w:val="24"/>
+          <w:szCs w:val="24"/>
+        </w:rPr>
         <w:t>Rédaction du rapport par Victor HENNEQUIN</w:t>
       </w:r>
     </w:p>
     <w:p>
-      <w:r>
+      <w:pPr>
+        <w:rPr>
+          <w:sz w:val="24"/>
+          <w:szCs w:val="24"/>
+        </w:rPr>
+      </w:pPr>
+      <w:r>
+        <w:rPr>
+          <w:sz w:val="24"/>
+          <w:szCs w:val="24"/>
+        </w:rPr>
         <w:t>Aucune page n’a pu être réalisée en commun par manque de temps et d’organisation.</w:t>
       </w:r>
     </w:p>
-    <w:p/>
+    <w:p>
+      <w:pPr>
+        <w:rPr>
+          <w:sz w:val="24"/>
+          <w:szCs w:val="24"/>
+        </w:rPr>
+      </w:pPr>
+    </w:p>
     <w:p>
       <w:pPr>
         <w:rPr>
           <w:rStyle w:val="Lienhypertexte"/>
           <w:color w:val="auto"/>
+          <w:sz w:val="24"/>
+          <w:szCs w:val="24"/>
           <w:u w:val="none"/>
         </w:rPr>
       </w:pPr>
       <w:r>
+        <w:rPr>
+          <w:sz w:val="24"/>
+          <w:szCs w:val="24"/>
+        </w:rPr>
         <w:t xml:space="preserve">Pour l’organisation, un répertoire GitHub a été créé. Cela a permis de centraliser toutes les pages du site au même endroit. Le répertoire est visible à l’adresse suivante : </w:t>
       </w:r>
       <w:hyperlink r:id="rId30" w:history="1">
         <w:r>
           <w:rPr>
             <w:rStyle w:val="Lienhypertexte"/>
+            <w:sz w:val="24"/>
+            <w:szCs w:val="24"/>
           </w:rPr>
           <w:t>projet-web S106</w:t>
         </w:r>
       </w:hyperlink>
     </w:p>
     <w:p>
-      <w:r>
+      <w:pPr>
+        <w:rPr>
+          <w:sz w:val="24"/>
+          <w:szCs w:val="24"/>
+        </w:rPr>
+      </w:pPr>
+      <w:r>
+        <w:rPr>
+          <w:sz w:val="24"/>
+          <w:szCs w:val="24"/>
+        </w:rPr>
         <w:t>L’ensemble des modifications du projet sont visibles à cette adresse qui a servi de base et de source pour la rédaction de ce rapport.</w:t>
       </w:r>
     </w:p>
     <w:p>
-      <w:r>
+      <w:pPr>
+        <w:rPr>
+          <w:sz w:val="24"/>
+          <w:szCs w:val="24"/>
+        </w:rPr>
+      </w:pPr>
+      <w:r>
+        <w:rPr>
+          <w:sz w:val="24"/>
+          <w:szCs w:val="24"/>
+        </w:rPr>
         <w:t>Pour la communication entre les membres, nous avons principalement échangé par Discord</w:t>
       </w:r>
       <w:r>
+        <w:rPr>
+          <w:sz w:val="24"/>
+          <w:szCs w:val="24"/>
+        </w:rPr>
         <w:t xml:space="preserve"> et de vive voix.</w:t>
       </w:r>
     </w:p>
@@ -2022,13 +3164,11 @@
     <w:p/>
     <w:p/>
     <w:p/>
-    <w:p/>
-    <w:p/>
     <w:p>
       <w:pPr>
         <w:pStyle w:val="Titre1"/>
       </w:pPr>
-      <w:bookmarkStart w:id="6" w:name="_Toc152249122"/>
+      <w:bookmarkStart w:id="6" w:name="_Toc152264358"/>
       <w:r>
         <w:t>Commentaires des auteurs/ Axes d’amélioration.</w:t>
       </w:r>
@@ -2036,83 +3176,257 @@
     </w:p>
     <w:p/>
     <w:p>
-      <w:r>
+      <w:pPr>
+        <w:rPr>
+          <w:sz w:val="24"/>
+          <w:szCs w:val="24"/>
+        </w:rPr>
+      </w:pPr>
+      <w:r>
+        <w:rPr>
+          <w:sz w:val="24"/>
+          <w:szCs w:val="24"/>
+        </w:rPr>
         <w:t>Malgré un site répondant à la majorité du cahier des charges, des problèmes de communication et d’organisation ont nui à un rendu optimal.</w:t>
       </w:r>
     </w:p>
     <w:p>
-      <w:r>
+      <w:pPr>
+        <w:rPr>
+          <w:sz w:val="24"/>
+          <w:szCs w:val="24"/>
+        </w:rPr>
+      </w:pPr>
+      <w:r>
+        <w:rPr>
+          <w:sz w:val="24"/>
+          <w:szCs w:val="24"/>
+        </w:rPr>
         <w:t xml:space="preserve">Certains conflits liés à l’utilisation de deux pages </w:t>
       </w:r>
       <w:proofErr w:type="spellStart"/>
       <w:r>
+        <w:rPr>
+          <w:sz w:val="24"/>
+          <w:szCs w:val="24"/>
+        </w:rPr>
         <w:t>css</w:t>
       </w:r>
       <w:proofErr w:type="spellEnd"/>
       <w:r>
+        <w:rPr>
+          <w:sz w:val="24"/>
+          <w:szCs w:val="24"/>
+        </w:rPr>
         <w:t xml:space="preserve"> pour la page contacts.</w:t>
       </w:r>
       <w:r>
+        <w:rPr>
+          <w:sz w:val="24"/>
+          <w:szCs w:val="24"/>
+        </w:rPr>
         <w:t>html</w:t>
       </w:r>
       <w:r>
+        <w:rPr>
+          <w:sz w:val="24"/>
+          <w:szCs w:val="24"/>
+        </w:rPr>
         <w:t xml:space="preserve"> subsistent</w:t>
       </w:r>
       <w:r>
+        <w:rPr>
+          <w:sz w:val="24"/>
+          <w:szCs w:val="24"/>
+        </w:rPr>
         <w:t>.</w:t>
       </w:r>
     </w:p>
     <w:p>
-      <w:r>
+      <w:pPr>
+        <w:rPr>
+          <w:sz w:val="24"/>
+          <w:szCs w:val="24"/>
+        </w:rPr>
+      </w:pPr>
+      <w:r>
+        <w:rPr>
+          <w:sz w:val="24"/>
+          <w:szCs w:val="24"/>
+        </w:rPr>
         <w:t xml:space="preserve">La cohésion générale du site reste correcte mais aurait pu être améliorée entre les pages faites par </w:t>
       </w:r>
       <w:proofErr w:type="spellStart"/>
       <w:r>
+        <w:rPr>
+          <w:sz w:val="24"/>
+          <w:szCs w:val="24"/>
+        </w:rPr>
         <w:t>Zarif</w:t>
       </w:r>
       <w:proofErr w:type="spellEnd"/>
       <w:r>
+        <w:rPr>
+          <w:sz w:val="24"/>
+          <w:szCs w:val="24"/>
+        </w:rPr>
         <w:t xml:space="preserve"> AHNAF et celles de Victor HENNEQUIN.</w:t>
       </w:r>
     </w:p>
     <w:p>
-      <w:r>
+      <w:pPr>
+        <w:rPr>
+          <w:sz w:val="24"/>
+          <w:szCs w:val="24"/>
+        </w:rPr>
+      </w:pPr>
+      <w:r>
+        <w:rPr>
+          <w:sz w:val="24"/>
+          <w:szCs w:val="24"/>
+        </w:rPr>
         <w:t xml:space="preserve">Certaines idées n’ont pu être </w:t>
       </w:r>
       <w:r>
+        <w:rPr>
+          <w:sz w:val="24"/>
+          <w:szCs w:val="24"/>
+        </w:rPr>
         <w:t>implémentée</w:t>
       </w:r>
       <w:r>
+        <w:rPr>
+          <w:sz w:val="24"/>
+          <w:szCs w:val="24"/>
+        </w:rPr>
         <w:t>s par manque de connaissances</w:t>
       </w:r>
       <w:r>
+        <w:rPr>
+          <w:sz w:val="24"/>
+          <w:szCs w:val="24"/>
+        </w:rPr>
         <w:t xml:space="preserve"> ou de temps</w:t>
       </w:r>
       <w:r>
+        <w:rPr>
+          <w:sz w:val="24"/>
+          <w:szCs w:val="24"/>
+        </w:rPr>
         <w:t>.</w:t>
       </w:r>
     </w:p>
     <w:p>
-      <w:r>
+      <w:pPr>
+        <w:rPr>
+          <w:sz w:val="24"/>
+          <w:szCs w:val="24"/>
+        </w:rPr>
+      </w:pPr>
+      <w:r>
+        <w:rPr>
+          <w:sz w:val="24"/>
+          <w:szCs w:val="24"/>
+        </w:rPr>
         <w:t>Nous restons cependant satisfaits du travail réalisé pour ce projet</w:t>
       </w:r>
       <w:r>
+        <w:rPr>
+          <w:sz w:val="24"/>
+          <w:szCs w:val="24"/>
+        </w:rPr>
         <w:t xml:space="preserve"> et espérons </w:t>
       </w:r>
       <w:r>
+        <w:rPr>
+          <w:sz w:val="24"/>
+          <w:szCs w:val="24"/>
+        </w:rPr>
         <w:t xml:space="preserve">qu’il sera </w:t>
       </w:r>
       <w:r>
+        <w:rPr>
+          <w:sz w:val="24"/>
+          <w:szCs w:val="24"/>
+        </w:rPr>
         <w:t>accueilli de manière favorable</w:t>
       </w:r>
       <w:r>
+        <w:rPr>
+          <w:sz w:val="24"/>
+          <w:szCs w:val="24"/>
+        </w:rPr>
         <w:t>.</w:t>
       </w:r>
     </w:p>
+    <w:p>
+      <w:pPr>
+        <w:rPr>
+          <w:sz w:val="24"/>
+          <w:szCs w:val="24"/>
+        </w:rPr>
+      </w:pPr>
+      <w:r>
+        <w:rPr>
+          <w:sz w:val="24"/>
+          <w:szCs w:val="24"/>
+        </w:rPr>
+        <w:t xml:space="preserve">Ce rapport ainsi que l’ensemble du projet est disponible </w:t>
+      </w:r>
+      <w:r>
+        <w:rPr>
+          <w:sz w:val="24"/>
+          <w:szCs w:val="24"/>
+        </w:rPr>
+        <w:t xml:space="preserve">avec </w:t>
+      </w:r>
+      <w:hyperlink r:id="rId31" w:history="1">
+        <w:r>
+          <w:rPr>
+            <w:rStyle w:val="Lienhypertexte"/>
+            <w:sz w:val="24"/>
+            <w:szCs w:val="24"/>
+          </w:rPr>
+          <w:t xml:space="preserve">ce </w:t>
+        </w:r>
+        <w:r>
+          <w:rPr>
+            <w:rStyle w:val="Lienhypertexte"/>
+            <w:sz w:val="24"/>
+            <w:szCs w:val="24"/>
+          </w:rPr>
+          <w:t>l</w:t>
+        </w:r>
+        <w:r>
+          <w:rPr>
+            <w:rStyle w:val="Lienhypertexte"/>
+            <w:sz w:val="24"/>
+            <w:szCs w:val="24"/>
+          </w:rPr>
+          <w:t>i</w:t>
+        </w:r>
+        <w:r>
+          <w:rPr>
+            <w:rStyle w:val="Lienhypertexte"/>
+            <w:sz w:val="24"/>
+            <w:szCs w:val="24"/>
+          </w:rPr>
+          <w:t>e</w:t>
+        </w:r>
+        <w:r>
+          <w:rPr>
+            <w:rStyle w:val="Lienhypertexte"/>
+            <w:sz w:val="24"/>
+            <w:szCs w:val="24"/>
+          </w:rPr>
+          <w:t>n</w:t>
+        </w:r>
+      </w:hyperlink>
+    </w:p>
     <w:sectPr>
-      <w:headerReference w:type="default" r:id="rId31"/>
-      <w:footerReference w:type="default" r:id="rId32"/>
-      <w:headerReference w:type="first" r:id="rId33"/>
+      <w:headerReference w:type="default" r:id="rId32"/>
+      <w:footerReference w:type="default" r:id="rId33"/>
+      <w:headerReference w:type="first" r:id="rId34"/>
       <w:pgSz w:w="11906" w:h="16838"/>
       <w:pgMar w:top="1417" w:right="1417" w:bottom="1417" w:left="1417" w:header="708" w:footer="708" w:gutter="0"/>
       <w:pgNumType w:start="0"/>
@@ -3116,6 +4430,7 @@
   </w:compat>
   <w:rsids>
     <w:rsidRoot w:val="008A4665"/>
+    <w:rsid w:val="001D5A22"/>
     <w:rsid w:val="008A4665"/>
     <w:rsid w:val="00945CD2"/>
     <w:rsid w:val="00D72027"/>
@@ -3139,8 +4454,8 @@
   </m:mathPr>
   <w:themeFontLang w:val="fr-FR"/>
   <w:clrSchemeMapping w:bg1="light1" w:t1="dark1" w:bg2="light2" w:t2="dark2" w:accent1="accent1" w:accent2="accent2" w:accent3="accent3" w:accent4="accent4" w:accent5="accent5" w:accent6="accent6" w:hyperlink="hyperlink" w:followedHyperlink="followedHyperlink"/>
-  <w:decimalSymbol w:val="."/>
-  <w:listSeparator w:val=","/>
+  <w:decimalSymbol w:val=","/>
+  <w:listSeparator w:val=";"/>
   <w15:chartTrackingRefBased/>
 </w:settings>
 </file>

</xml_diff>